<commit_message>
UpDate "Employee" class, to declare abstract class.
</commit_message>
<xml_diff>
--- a/Задание 4 .отчет.docx
+++ b/Задание 4 .отчет.docx
@@ -26,14 +26,12 @@
           <w:lang w:val="en-US"/>
         </w:rPr>
       </w:pPr>
-      <w:proofErr w:type="spellStart"/>
       <w:r>
         <w:rPr>
           <w:lang w:val="en-US"/>
         </w:rPr>
         <w:t>Employee.cs</w:t>
       </w:r>
-      <w:proofErr w:type="spellEnd"/>
     </w:p>
     <w:p>
       <w:pPr>
@@ -91,14 +89,12 @@
           <w:lang w:val="en-US"/>
         </w:rPr>
       </w:pPr>
-      <w:proofErr w:type="spellStart"/>
       <w:r>
         <w:rPr>
           <w:lang w:val="en-US"/>
         </w:rPr>
         <w:t>Manager.cs</w:t>
       </w:r>
-      <w:proofErr w:type="spellEnd"/>
     </w:p>
     <w:p>
       <w:pPr>
@@ -159,7 +155,6 @@
           <w:lang w:val="en-US"/>
         </w:rPr>
       </w:pPr>
-      <w:proofErr w:type="spellStart"/>
       <w:r>
         <w:rPr>
           <w:rFonts w:ascii="Consolas" w:hAnsi="Consolas" w:cs="Consolas"/>
@@ -169,7 +164,6 @@
         <w:lastRenderedPageBreak/>
         <w:t>Salesperson</w:t>
       </w:r>
-      <w:proofErr w:type="spellEnd"/>
       <w:r>
         <w:rPr>
           <w:rFonts w:ascii="Consolas" w:hAnsi="Consolas" w:cs="Consolas"/>
@@ -177,19 +171,8 @@
           <w:szCs w:val="19"/>
           <w:lang w:val="en-US"/>
         </w:rPr>
-        <w:t>.</w:t>
-      </w:r>
-      <w:proofErr w:type="spellStart"/>
-      <w:r>
-        <w:rPr>
-          <w:rFonts w:ascii="Consolas" w:hAnsi="Consolas" w:cs="Consolas"/>
-          <w:sz w:val="19"/>
-          <w:szCs w:val="19"/>
-          <w:lang w:val="en-US"/>
-        </w:rPr>
-        <w:t>cs</w:t>
-      </w:r>
-      <w:proofErr w:type="spellEnd"/>
+        <w:t>.cs</w:t>
+      </w:r>
     </w:p>
     <w:p>
       <w:pPr>
@@ -242,6 +225,161 @@
           </wp:inline>
         </w:drawing>
       </w:r>
+    </w:p>
+    <w:p>
+      <w:pPr>
+        <w:rPr>
+          <w:rFonts w:ascii="Consolas" w:hAnsi="Consolas" w:cs="Consolas"/>
+          <w:sz w:val="19"/>
+          <w:szCs w:val="19"/>
+        </w:rPr>
+      </w:pPr>
+      <w:r>
+        <w:rPr>
+          <w:rFonts w:ascii="Consolas" w:hAnsi="Consolas" w:cs="Consolas"/>
+          <w:sz w:val="19"/>
+          <w:szCs w:val="19"/>
+        </w:rPr>
+        <w:t>2.</w:t>
+      </w:r>
+      <w:r>
+        <w:rPr>
+          <w:rFonts w:ascii="Consolas" w:hAnsi="Consolas" w:cs="Consolas"/>
+          <w:sz w:val="19"/>
+          <w:szCs w:val="19"/>
+        </w:rPr>
+        <w:t xml:space="preserve">Объявление </w:t>
+      </w:r>
+      <w:r>
+        <w:rPr>
+          <w:rFonts w:ascii="Consolas" w:hAnsi="Consolas" w:cs="Consolas"/>
+          <w:sz w:val="19"/>
+          <w:szCs w:val="19"/>
+        </w:rPr>
+        <w:t>класс</w:t>
+      </w:r>
+      <w:r>
+        <w:rPr>
+          <w:rFonts w:ascii="Consolas" w:hAnsi="Consolas" w:cs="Consolas"/>
+          <w:sz w:val="19"/>
+          <w:szCs w:val="19"/>
+        </w:rPr>
+        <w:t>а</w:t>
+      </w:r>
+      <w:r>
+        <w:rPr>
+          <w:rFonts w:ascii="Consolas" w:hAnsi="Consolas" w:cs="Consolas"/>
+          <w:sz w:val="19"/>
+          <w:szCs w:val="19"/>
+        </w:rPr>
+        <w:t xml:space="preserve"> </w:t>
+      </w:r>
+      <w:r>
+        <w:rPr>
+          <w:rFonts w:ascii="Consolas" w:hAnsi="Consolas" w:cs="Consolas"/>
+          <w:sz w:val="19"/>
+          <w:szCs w:val="19"/>
+          <w:lang w:val="en-US"/>
+        </w:rPr>
+        <w:t>Employee</w:t>
+      </w:r>
+      <w:r>
+        <w:rPr>
+          <w:rFonts w:ascii="Consolas" w:hAnsi="Consolas" w:cs="Consolas"/>
+          <w:sz w:val="19"/>
+          <w:szCs w:val="19"/>
+        </w:rPr>
+        <w:t xml:space="preserve"> абстрактным</w:t>
+      </w:r>
+      <w:r>
+        <w:rPr>
+          <w:rFonts w:ascii="Consolas" w:hAnsi="Consolas" w:cs="Consolas"/>
+          <w:sz w:val="19"/>
+          <w:szCs w:val="19"/>
+        </w:rPr>
+        <w:t>.</w:t>
+      </w:r>
+    </w:p>
+    <w:p>
+      <w:pPr>
+        <w:pStyle w:val="a3"/>
+        <w:rPr>
+          <w:rFonts w:ascii="Consolas" w:hAnsi="Consolas" w:cs="Consolas"/>
+          <w:sz w:val="19"/>
+          <w:szCs w:val="19"/>
+        </w:rPr>
+      </w:pPr>
+      <w:r>
+        <w:rPr>
+          <w:noProof/>
+          <w:lang w:eastAsia="ru-RU"/>
+        </w:rPr>
+        <w:drawing>
+          <wp:inline distT="0" distB="0" distL="0" distR="0" wp14:anchorId="69CA94B2" wp14:editId="35EADA34">
+            <wp:extent cx="5940425" cy="4168775"/>
+            <wp:effectExtent l="0" t="0" r="3175" b="3175"/>
+            <wp:docPr id="4" name="Рисунок 4"/>
+            <wp:cNvGraphicFramePr>
+              <a:graphicFrameLocks xmlns:a="http://schemas.openxmlformats.org/drawingml/2006/main" noChangeAspect="1"/>
+            </wp:cNvGraphicFramePr>
+            <a:graphic xmlns:a="http://schemas.openxmlformats.org/drawingml/2006/main">
+              <a:graphicData uri="http://schemas.openxmlformats.org/drawingml/2006/picture">
+                <pic:pic xmlns:pic="http://schemas.openxmlformats.org/drawingml/2006/picture">
+                  <pic:nvPicPr>
+                    <pic:cNvPr id="1" name=""/>
+                    <pic:cNvPicPr/>
+                  </pic:nvPicPr>
+                  <pic:blipFill>
+                    <a:blip r:embed="rId8"/>
+                    <a:stretch>
+                      <a:fillRect/>
+                    </a:stretch>
+                  </pic:blipFill>
+                  <pic:spPr>
+                    <a:xfrm>
+                      <a:off x="0" y="0"/>
+                      <a:ext cx="5940425" cy="4168775"/>
+                    </a:xfrm>
+                    <a:prstGeom prst="rect">
+                      <a:avLst/>
+                    </a:prstGeom>
+                  </pic:spPr>
+                </pic:pic>
+              </a:graphicData>
+            </a:graphic>
+          </wp:inline>
+        </w:drawing>
+      </w:r>
+    </w:p>
+    <w:p>
+      <w:pPr>
+        <w:pStyle w:val="a3"/>
+        <w:rPr>
+          <w:rFonts w:ascii="Consolas" w:hAnsi="Consolas" w:cs="Consolas"/>
+          <w:sz w:val="19"/>
+          <w:szCs w:val="19"/>
+        </w:rPr>
+      </w:pPr>
+    </w:p>
+    <w:p>
+      <w:pPr>
+        <w:pStyle w:val="a3"/>
+        <w:rPr>
+          <w:rFonts w:ascii="Consolas" w:hAnsi="Consolas" w:cs="Consolas"/>
+          <w:sz w:val="19"/>
+          <w:szCs w:val="19"/>
+        </w:rPr>
+      </w:pPr>
+    </w:p>
+    <w:p>
+      <w:pPr>
+        <w:pStyle w:val="a3"/>
+        <w:rPr>
+          <w:rFonts w:ascii="Consolas" w:hAnsi="Consolas" w:cs="Consolas"/>
+          <w:sz w:val="19"/>
+          <w:szCs w:val="19"/>
+        </w:rPr>
+      </w:pPr>
       <w:bookmarkStart w:id="0" w:name="_GoBack"/>
       <w:bookmarkEnd w:id="0"/>
     </w:p>
@@ -249,8 +387,295 @@
       <w:pPr>
         <w:pStyle w:val="a3"/>
         <w:rPr>
-          <w:lang w:val="en-US"/>
-        </w:rPr>
+          <w:rFonts w:ascii="Consolas" w:hAnsi="Consolas" w:cs="Consolas"/>
+          <w:sz w:val="19"/>
+          <w:szCs w:val="19"/>
+        </w:rPr>
+      </w:pPr>
+    </w:p>
+    <w:p>
+      <w:pPr>
+        <w:pStyle w:val="a3"/>
+        <w:rPr>
+          <w:rFonts w:ascii="Consolas" w:hAnsi="Consolas" w:cs="Consolas"/>
+          <w:sz w:val="19"/>
+          <w:szCs w:val="19"/>
+        </w:rPr>
+      </w:pPr>
+    </w:p>
+    <w:p>
+      <w:pPr>
+        <w:pStyle w:val="a3"/>
+        <w:rPr>
+          <w:rFonts w:ascii="Consolas" w:hAnsi="Consolas" w:cs="Consolas"/>
+          <w:sz w:val="19"/>
+          <w:szCs w:val="19"/>
+        </w:rPr>
+      </w:pPr>
+    </w:p>
+    <w:p>
+      <w:pPr>
+        <w:pStyle w:val="a3"/>
+        <w:rPr>
+          <w:rFonts w:ascii="Consolas" w:hAnsi="Consolas" w:cs="Consolas"/>
+          <w:sz w:val="19"/>
+          <w:szCs w:val="19"/>
+        </w:rPr>
+      </w:pPr>
+    </w:p>
+    <w:p>
+      <w:pPr>
+        <w:pStyle w:val="a3"/>
+        <w:rPr>
+          <w:rFonts w:ascii="Consolas" w:hAnsi="Consolas" w:cs="Consolas"/>
+          <w:sz w:val="19"/>
+          <w:szCs w:val="19"/>
+        </w:rPr>
+      </w:pPr>
+    </w:p>
+    <w:p>
+      <w:pPr>
+        <w:pStyle w:val="a3"/>
+        <w:rPr>
+          <w:rFonts w:ascii="Consolas" w:hAnsi="Consolas" w:cs="Consolas"/>
+          <w:sz w:val="19"/>
+          <w:szCs w:val="19"/>
+        </w:rPr>
+      </w:pPr>
+    </w:p>
+    <w:p>
+      <w:pPr>
+        <w:pStyle w:val="a3"/>
+        <w:rPr>
+          <w:rFonts w:ascii="Consolas" w:hAnsi="Consolas" w:cs="Consolas"/>
+          <w:sz w:val="19"/>
+          <w:szCs w:val="19"/>
+        </w:rPr>
+      </w:pPr>
+    </w:p>
+    <w:p>
+      <w:pPr>
+        <w:pStyle w:val="a3"/>
+        <w:rPr>
+          <w:rFonts w:ascii="Consolas" w:hAnsi="Consolas" w:cs="Consolas"/>
+          <w:sz w:val="19"/>
+          <w:szCs w:val="19"/>
+        </w:rPr>
+      </w:pPr>
+    </w:p>
+    <w:p>
+      <w:pPr>
+        <w:pStyle w:val="a3"/>
+        <w:rPr>
+          <w:rFonts w:ascii="Consolas" w:hAnsi="Consolas" w:cs="Consolas"/>
+          <w:sz w:val="19"/>
+          <w:szCs w:val="19"/>
+        </w:rPr>
+      </w:pPr>
+    </w:p>
+    <w:p>
+      <w:pPr>
+        <w:pStyle w:val="a3"/>
+        <w:rPr>
+          <w:rFonts w:ascii="Consolas" w:hAnsi="Consolas" w:cs="Consolas"/>
+          <w:sz w:val="19"/>
+          <w:szCs w:val="19"/>
+        </w:rPr>
+      </w:pPr>
+    </w:p>
+    <w:p>
+      <w:pPr>
+        <w:pStyle w:val="a3"/>
+        <w:rPr>
+          <w:rFonts w:ascii="Consolas" w:hAnsi="Consolas" w:cs="Consolas"/>
+          <w:sz w:val="19"/>
+          <w:szCs w:val="19"/>
+        </w:rPr>
+      </w:pPr>
+    </w:p>
+    <w:p>
+      <w:pPr>
+        <w:pStyle w:val="a3"/>
+        <w:rPr>
+          <w:rFonts w:ascii="Consolas" w:hAnsi="Consolas" w:cs="Consolas"/>
+          <w:sz w:val="19"/>
+          <w:szCs w:val="19"/>
+        </w:rPr>
+      </w:pPr>
+    </w:p>
+    <w:p>
+      <w:pPr>
+        <w:pStyle w:val="a3"/>
+        <w:rPr>
+          <w:rFonts w:ascii="Consolas" w:hAnsi="Consolas" w:cs="Consolas"/>
+          <w:sz w:val="19"/>
+          <w:szCs w:val="19"/>
+        </w:rPr>
+      </w:pPr>
+    </w:p>
+    <w:p>
+      <w:pPr>
+        <w:pStyle w:val="a3"/>
+        <w:rPr>
+          <w:rFonts w:ascii="Consolas" w:hAnsi="Consolas" w:cs="Consolas"/>
+          <w:sz w:val="19"/>
+          <w:szCs w:val="19"/>
+        </w:rPr>
+      </w:pPr>
+    </w:p>
+    <w:p>
+      <w:pPr>
+        <w:pStyle w:val="a3"/>
+        <w:rPr>
+          <w:rFonts w:ascii="Consolas" w:hAnsi="Consolas" w:cs="Consolas"/>
+          <w:sz w:val="19"/>
+          <w:szCs w:val="19"/>
+        </w:rPr>
+      </w:pPr>
+    </w:p>
+    <w:p>
+      <w:pPr>
+        <w:pStyle w:val="a3"/>
+        <w:rPr>
+          <w:rFonts w:ascii="Consolas" w:hAnsi="Consolas" w:cs="Consolas"/>
+          <w:sz w:val="19"/>
+          <w:szCs w:val="19"/>
+        </w:rPr>
+      </w:pPr>
+    </w:p>
+    <w:p>
+      <w:pPr>
+        <w:pStyle w:val="a3"/>
+        <w:rPr>
+          <w:rFonts w:ascii="Consolas" w:hAnsi="Consolas" w:cs="Consolas"/>
+          <w:sz w:val="19"/>
+          <w:szCs w:val="19"/>
+        </w:rPr>
+      </w:pPr>
+    </w:p>
+    <w:p>
+      <w:pPr>
+        <w:pStyle w:val="a3"/>
+        <w:rPr>
+          <w:rFonts w:ascii="Consolas" w:hAnsi="Consolas" w:cs="Consolas"/>
+          <w:sz w:val="19"/>
+          <w:szCs w:val="19"/>
+        </w:rPr>
+      </w:pPr>
+    </w:p>
+    <w:p>
+      <w:pPr>
+        <w:pStyle w:val="a3"/>
+        <w:rPr>
+          <w:rFonts w:ascii="Consolas" w:hAnsi="Consolas" w:cs="Consolas"/>
+          <w:sz w:val="19"/>
+          <w:szCs w:val="19"/>
+        </w:rPr>
+      </w:pPr>
+    </w:p>
+    <w:p>
+      <w:pPr>
+        <w:pStyle w:val="a3"/>
+        <w:rPr>
+          <w:rFonts w:ascii="Consolas" w:hAnsi="Consolas" w:cs="Consolas"/>
+          <w:sz w:val="19"/>
+          <w:szCs w:val="19"/>
+        </w:rPr>
+      </w:pPr>
+    </w:p>
+    <w:p>
+      <w:pPr>
+        <w:pStyle w:val="a3"/>
+        <w:rPr>
+          <w:rFonts w:ascii="Consolas" w:hAnsi="Consolas" w:cs="Consolas"/>
+          <w:sz w:val="19"/>
+          <w:szCs w:val="19"/>
+        </w:rPr>
+      </w:pPr>
+    </w:p>
+    <w:p>
+      <w:pPr>
+        <w:pStyle w:val="a3"/>
+        <w:rPr>
+          <w:rFonts w:ascii="Consolas" w:hAnsi="Consolas" w:cs="Consolas"/>
+          <w:sz w:val="19"/>
+          <w:szCs w:val="19"/>
+        </w:rPr>
+      </w:pPr>
+    </w:p>
+    <w:p>
+      <w:pPr>
+        <w:pStyle w:val="a3"/>
+        <w:rPr>
+          <w:rFonts w:ascii="Consolas" w:hAnsi="Consolas" w:cs="Consolas"/>
+          <w:sz w:val="19"/>
+          <w:szCs w:val="19"/>
+        </w:rPr>
+      </w:pPr>
+    </w:p>
+    <w:p>
+      <w:pPr>
+        <w:pStyle w:val="a3"/>
+        <w:rPr>
+          <w:rFonts w:ascii="Consolas" w:hAnsi="Consolas" w:cs="Consolas"/>
+          <w:sz w:val="19"/>
+          <w:szCs w:val="19"/>
+        </w:rPr>
+      </w:pPr>
+    </w:p>
+    <w:p>
+      <w:pPr>
+        <w:pStyle w:val="a3"/>
+        <w:rPr>
+          <w:rFonts w:ascii="Consolas" w:hAnsi="Consolas" w:cs="Consolas"/>
+          <w:sz w:val="19"/>
+          <w:szCs w:val="19"/>
+        </w:rPr>
+      </w:pPr>
+    </w:p>
+    <w:p>
+      <w:pPr>
+        <w:pStyle w:val="a3"/>
+        <w:rPr>
+          <w:rFonts w:ascii="Consolas" w:hAnsi="Consolas" w:cs="Consolas"/>
+          <w:sz w:val="19"/>
+          <w:szCs w:val="19"/>
+        </w:rPr>
+      </w:pPr>
+    </w:p>
+    <w:p>
+      <w:pPr>
+        <w:pStyle w:val="a3"/>
+        <w:rPr>
+          <w:rFonts w:ascii="Consolas" w:hAnsi="Consolas" w:cs="Consolas"/>
+          <w:sz w:val="19"/>
+          <w:szCs w:val="19"/>
+        </w:rPr>
+      </w:pPr>
+    </w:p>
+    <w:p>
+      <w:pPr>
+        <w:pStyle w:val="a3"/>
+        <w:rPr>
+          <w:rFonts w:ascii="Consolas" w:hAnsi="Consolas" w:cs="Consolas"/>
+          <w:sz w:val="19"/>
+          <w:szCs w:val="19"/>
+        </w:rPr>
+      </w:pPr>
+    </w:p>
+    <w:p>
+      <w:pPr>
+        <w:pStyle w:val="a3"/>
+        <w:rPr>
+          <w:rFonts w:ascii="Consolas" w:hAnsi="Consolas" w:cs="Consolas"/>
+          <w:sz w:val="19"/>
+          <w:szCs w:val="19"/>
+        </w:rPr>
+      </w:pPr>
+    </w:p>
+    <w:p>
+      <w:pPr>
+        <w:pStyle w:val="a3"/>
       </w:pPr>
     </w:p>
     <w:sectPr>

</xml_diff>

<commit_message>
Add GivePromotion and CastingExamples methods.
</commit_message>
<xml_diff>
--- a/Задание 4 .отчет.docx
+++ b/Задание 4 .отчет.docx
@@ -26,12 +26,14 @@
           <w:lang w:val="en-US"/>
         </w:rPr>
       </w:pPr>
+      <w:proofErr w:type="spellStart"/>
       <w:r>
         <w:rPr>
           <w:lang w:val="en-US"/>
         </w:rPr>
         <w:t>Employee.cs</w:t>
       </w:r>
+      <w:proofErr w:type="spellEnd"/>
     </w:p>
     <w:p>
       <w:pPr>
@@ -89,12 +91,14 @@
           <w:lang w:val="en-US"/>
         </w:rPr>
       </w:pPr>
+      <w:proofErr w:type="spellStart"/>
       <w:r>
         <w:rPr>
           <w:lang w:val="en-US"/>
         </w:rPr>
         <w:t>Manager.cs</w:t>
       </w:r>
+      <w:proofErr w:type="spellEnd"/>
     </w:p>
     <w:p>
       <w:pPr>
@@ -152,9 +156,9 @@
           <w:rFonts w:ascii="Consolas" w:hAnsi="Consolas" w:cs="Consolas"/>
           <w:sz w:val="19"/>
           <w:szCs w:val="19"/>
-          <w:lang w:val="en-US"/>
-        </w:rPr>
-      </w:pPr>
+        </w:rPr>
+      </w:pPr>
+      <w:proofErr w:type="spellStart"/>
       <w:r>
         <w:rPr>
           <w:rFonts w:ascii="Consolas" w:hAnsi="Consolas" w:cs="Consolas"/>
@@ -164,24 +168,34 @@
         <w:lastRenderedPageBreak/>
         <w:t>Salesperson</w:t>
       </w:r>
-      <w:r>
-        <w:rPr>
-          <w:rFonts w:ascii="Consolas" w:hAnsi="Consolas" w:cs="Consolas"/>
-          <w:sz w:val="19"/>
-          <w:szCs w:val="19"/>
-          <w:lang w:val="en-US"/>
-        </w:rPr>
-        <w:t>.cs</w:t>
-      </w:r>
-    </w:p>
-    <w:p>
-      <w:pPr>
-        <w:pStyle w:val="a3"/>
-        <w:rPr>
-          <w:rFonts w:ascii="Consolas" w:hAnsi="Consolas" w:cs="Consolas"/>
-          <w:sz w:val="19"/>
-          <w:szCs w:val="19"/>
-          <w:lang w:val="en-US"/>
+      <w:proofErr w:type="spellEnd"/>
+      <w:r>
+        <w:rPr>
+          <w:rFonts w:ascii="Consolas" w:hAnsi="Consolas" w:cs="Consolas"/>
+          <w:sz w:val="19"/>
+          <w:szCs w:val="19"/>
+        </w:rPr>
+        <w:t>.</w:t>
+      </w:r>
+      <w:proofErr w:type="spellStart"/>
+      <w:r>
+        <w:rPr>
+          <w:rFonts w:ascii="Consolas" w:hAnsi="Consolas" w:cs="Consolas"/>
+          <w:sz w:val="19"/>
+          <w:szCs w:val="19"/>
+          <w:lang w:val="en-US"/>
+        </w:rPr>
+        <w:t>cs</w:t>
+      </w:r>
+      <w:proofErr w:type="spellEnd"/>
+    </w:p>
+    <w:p>
+      <w:pPr>
+        <w:pStyle w:val="a3"/>
+        <w:rPr>
+          <w:rFonts w:ascii="Consolas" w:hAnsi="Consolas" w:cs="Consolas"/>
+          <w:sz w:val="19"/>
+          <w:szCs w:val="19"/>
         </w:rPr>
       </w:pPr>
       <w:r>
@@ -225,15 +239,6 @@
           </wp:inline>
         </w:drawing>
       </w:r>
-    </w:p>
-    <w:p>
-      <w:pPr>
-        <w:rPr>
-          <w:rFonts w:ascii="Consolas" w:hAnsi="Consolas" w:cs="Consolas"/>
-          <w:sz w:val="19"/>
-          <w:szCs w:val="19"/>
-        </w:rPr>
-      </w:pPr>
       <w:r>
         <w:rPr>
           <w:rFonts w:ascii="Consolas" w:hAnsi="Consolas" w:cs="Consolas"/>
@@ -368,18 +373,562 @@
           <w:rFonts w:ascii="Consolas" w:hAnsi="Consolas" w:cs="Consolas"/>
           <w:sz w:val="19"/>
           <w:szCs w:val="19"/>
-        </w:rPr>
-      </w:pPr>
-    </w:p>
-    <w:p>
-      <w:pPr>
-        <w:pStyle w:val="a3"/>
-        <w:rPr>
-          <w:rFonts w:ascii="Consolas" w:hAnsi="Consolas" w:cs="Consolas"/>
-          <w:sz w:val="19"/>
-          <w:szCs w:val="19"/>
-        </w:rPr>
-      </w:pPr>
+          <w:lang w:val="en-US"/>
+        </w:rPr>
+      </w:pPr>
+    </w:p>
+    <w:p>
+      <w:pPr>
+        <w:ind w:left="360"/>
+        <w:rPr>
+          <w:rFonts w:ascii="Consolas" w:hAnsi="Consolas" w:cs="Consolas"/>
+          <w:sz w:val="19"/>
+          <w:szCs w:val="19"/>
+          <w:lang w:val="en-US"/>
+        </w:rPr>
+      </w:pPr>
+    </w:p>
+    <w:p>
+      <w:pPr>
+        <w:rPr>
+          <w:rFonts w:ascii="Consolas" w:hAnsi="Consolas" w:cs="Consolas"/>
+          <w:sz w:val="19"/>
+          <w:szCs w:val="19"/>
+        </w:rPr>
+      </w:pPr>
+      <w:r>
+        <w:rPr>
+          <w:rFonts w:ascii="Consolas" w:hAnsi="Consolas" w:cs="Consolas"/>
+          <w:sz w:val="19"/>
+          <w:szCs w:val="19"/>
+        </w:rPr>
+        <w:lastRenderedPageBreak/>
+        <w:t>3.</w:t>
+      </w:r>
+      <w:r>
+        <w:rPr>
+          <w:rFonts w:ascii="Consolas" w:hAnsi="Consolas" w:cs="Consolas"/>
+          <w:sz w:val="19"/>
+          <w:szCs w:val="19"/>
+        </w:rPr>
+        <w:t xml:space="preserve">Создание классов </w:t>
+      </w:r>
+      <w:proofErr w:type="gramStart"/>
+      <w:r>
+        <w:rPr>
+          <w:rFonts w:ascii="Consolas" w:hAnsi="Consolas" w:cs="Consolas"/>
+          <w:sz w:val="19"/>
+          <w:szCs w:val="19"/>
+          <w:lang w:val="en-US"/>
+        </w:rPr>
+        <w:t>Shape</w:t>
+      </w:r>
+      <w:r>
+        <w:rPr>
+          <w:rFonts w:ascii="Consolas" w:hAnsi="Consolas" w:cs="Consolas"/>
+          <w:sz w:val="19"/>
+          <w:szCs w:val="19"/>
+        </w:rPr>
+        <w:t>,</w:t>
+      </w:r>
+      <w:r>
+        <w:rPr>
+          <w:rFonts w:ascii="Consolas" w:hAnsi="Consolas" w:cs="Consolas"/>
+          <w:sz w:val="19"/>
+          <w:szCs w:val="19"/>
+          <w:lang w:val="en-US"/>
+        </w:rPr>
+        <w:t>Hexagon</w:t>
+      </w:r>
+      <w:proofErr w:type="gramEnd"/>
+      <w:r>
+        <w:rPr>
+          <w:rFonts w:ascii="Consolas" w:hAnsi="Consolas" w:cs="Consolas"/>
+          <w:sz w:val="19"/>
+          <w:szCs w:val="19"/>
+        </w:rPr>
+        <w:t>,</w:t>
+      </w:r>
+      <w:r>
+        <w:rPr>
+          <w:rFonts w:ascii="Consolas" w:hAnsi="Consolas" w:cs="Consolas"/>
+          <w:sz w:val="19"/>
+          <w:szCs w:val="19"/>
+          <w:lang w:val="en-US"/>
+        </w:rPr>
+        <w:t>Circle</w:t>
+      </w:r>
+      <w:r>
+        <w:rPr>
+          <w:rFonts w:ascii="Consolas" w:hAnsi="Consolas" w:cs="Consolas"/>
+          <w:sz w:val="19"/>
+          <w:szCs w:val="19"/>
+        </w:rPr>
+        <w:t>.</w:t>
+      </w:r>
+    </w:p>
+    <w:p>
+      <w:pPr>
+        <w:rPr>
+          <w:rFonts w:ascii="Consolas" w:hAnsi="Consolas" w:cs="Consolas"/>
+          <w:sz w:val="19"/>
+          <w:szCs w:val="19"/>
+        </w:rPr>
+      </w:pPr>
+      <w:r>
+        <w:rPr>
+          <w:noProof/>
+          <w:lang w:eastAsia="ru-RU"/>
+        </w:rPr>
+        <w:drawing>
+          <wp:inline distT="0" distB="0" distL="0" distR="0" wp14:anchorId="10C2C9D8" wp14:editId="68D69B0D">
+            <wp:extent cx="5940425" cy="4168775"/>
+            <wp:effectExtent l="0" t="0" r="3175" b="3175"/>
+            <wp:docPr id="5" name="Рисунок 5"/>
+            <wp:cNvGraphicFramePr>
+              <a:graphicFrameLocks xmlns:a="http://schemas.openxmlformats.org/drawingml/2006/main" noChangeAspect="1"/>
+            </wp:cNvGraphicFramePr>
+            <a:graphic xmlns:a="http://schemas.openxmlformats.org/drawingml/2006/main">
+              <a:graphicData uri="http://schemas.openxmlformats.org/drawingml/2006/picture">
+                <pic:pic xmlns:pic="http://schemas.openxmlformats.org/drawingml/2006/picture">
+                  <pic:nvPicPr>
+                    <pic:cNvPr id="1" name=""/>
+                    <pic:cNvPicPr/>
+                  </pic:nvPicPr>
+                  <pic:blipFill>
+                    <a:blip r:embed="rId9"/>
+                    <a:stretch>
+                      <a:fillRect/>
+                    </a:stretch>
+                  </pic:blipFill>
+                  <pic:spPr>
+                    <a:xfrm>
+                      <a:off x="0" y="0"/>
+                      <a:ext cx="5940425" cy="4168775"/>
+                    </a:xfrm>
+                    <a:prstGeom prst="rect">
+                      <a:avLst/>
+                    </a:prstGeom>
+                  </pic:spPr>
+                </pic:pic>
+              </a:graphicData>
+            </a:graphic>
+          </wp:inline>
+        </w:drawing>
+      </w:r>
+    </w:p>
+    <w:p>
+      <w:pPr>
+        <w:rPr>
+          <w:rFonts w:ascii="Consolas" w:hAnsi="Consolas" w:cs="Consolas"/>
+          <w:sz w:val="19"/>
+          <w:szCs w:val="19"/>
+        </w:rPr>
+      </w:pPr>
+      <w:r>
+        <w:rPr>
+          <w:noProof/>
+          <w:lang w:eastAsia="ru-RU"/>
+        </w:rPr>
+        <w:drawing>
+          <wp:inline distT="0" distB="0" distL="0" distR="0" wp14:anchorId="45B45632" wp14:editId="5BDFD162">
+            <wp:extent cx="5940425" cy="4168775"/>
+            <wp:effectExtent l="0" t="0" r="3175" b="3175"/>
+            <wp:docPr id="6" name="Рисунок 6"/>
+            <wp:cNvGraphicFramePr>
+              <a:graphicFrameLocks xmlns:a="http://schemas.openxmlformats.org/drawingml/2006/main" noChangeAspect="1"/>
+            </wp:cNvGraphicFramePr>
+            <a:graphic xmlns:a="http://schemas.openxmlformats.org/drawingml/2006/main">
+              <a:graphicData uri="http://schemas.openxmlformats.org/drawingml/2006/picture">
+                <pic:pic xmlns:pic="http://schemas.openxmlformats.org/drawingml/2006/picture">
+                  <pic:nvPicPr>
+                    <pic:cNvPr id="1" name=""/>
+                    <pic:cNvPicPr/>
+                  </pic:nvPicPr>
+                  <pic:blipFill>
+                    <a:blip r:embed="rId10"/>
+                    <a:stretch>
+                      <a:fillRect/>
+                    </a:stretch>
+                  </pic:blipFill>
+                  <pic:spPr>
+                    <a:xfrm>
+                      <a:off x="0" y="0"/>
+                      <a:ext cx="5940425" cy="4168775"/>
+                    </a:xfrm>
+                    <a:prstGeom prst="rect">
+                      <a:avLst/>
+                    </a:prstGeom>
+                  </pic:spPr>
+                </pic:pic>
+              </a:graphicData>
+            </a:graphic>
+          </wp:inline>
+        </w:drawing>
+      </w:r>
+    </w:p>
+    <w:p>
+      <w:pPr>
+        <w:rPr>
+          <w:rFonts w:ascii="Consolas" w:hAnsi="Consolas" w:cs="Consolas"/>
+          <w:sz w:val="19"/>
+          <w:szCs w:val="19"/>
+        </w:rPr>
+      </w:pPr>
+    </w:p>
+    <w:p>
+      <w:pPr>
+        <w:rPr>
+          <w:rFonts w:ascii="Consolas" w:hAnsi="Consolas" w:cs="Consolas"/>
+          <w:sz w:val="19"/>
+          <w:szCs w:val="19"/>
+        </w:rPr>
+      </w:pPr>
+    </w:p>
+    <w:p>
+      <w:pPr>
+        <w:rPr>
+          <w:rFonts w:ascii="Consolas" w:hAnsi="Consolas" w:cs="Consolas"/>
+          <w:sz w:val="19"/>
+          <w:szCs w:val="19"/>
+        </w:rPr>
+      </w:pPr>
+      <w:r>
+        <w:rPr>
+          <w:rFonts w:ascii="Consolas" w:hAnsi="Consolas" w:cs="Consolas"/>
+          <w:sz w:val="19"/>
+          <w:szCs w:val="19"/>
+        </w:rPr>
+        <w:lastRenderedPageBreak/>
+        <w:t>Результат работы классов.</w:t>
+      </w:r>
+    </w:p>
+    <w:p>
+      <w:pPr>
+        <w:rPr>
+          <w:rFonts w:ascii="Consolas" w:hAnsi="Consolas" w:cs="Consolas"/>
+          <w:sz w:val="19"/>
+          <w:szCs w:val="19"/>
+        </w:rPr>
+      </w:pPr>
+      <w:r>
+        <w:rPr>
+          <w:noProof/>
+          <w:lang w:eastAsia="ru-RU"/>
+        </w:rPr>
+        <w:drawing>
+          <wp:inline distT="0" distB="0" distL="0" distR="0" wp14:anchorId="08D6BBA6" wp14:editId="07937C7F">
+            <wp:extent cx="5940425" cy="4168775"/>
+            <wp:effectExtent l="0" t="0" r="3175" b="3175"/>
+            <wp:docPr id="7" name="Рисунок 7"/>
+            <wp:cNvGraphicFramePr>
+              <a:graphicFrameLocks xmlns:a="http://schemas.openxmlformats.org/drawingml/2006/main" noChangeAspect="1"/>
+            </wp:cNvGraphicFramePr>
+            <a:graphic xmlns:a="http://schemas.openxmlformats.org/drawingml/2006/main">
+              <a:graphicData uri="http://schemas.openxmlformats.org/drawingml/2006/picture">
+                <pic:pic xmlns:pic="http://schemas.openxmlformats.org/drawingml/2006/picture">
+                  <pic:nvPicPr>
+                    <pic:cNvPr id="1" name=""/>
+                    <pic:cNvPicPr/>
+                  </pic:nvPicPr>
+                  <pic:blipFill>
+                    <a:blip r:embed="rId11"/>
+                    <a:stretch>
+                      <a:fillRect/>
+                    </a:stretch>
+                  </pic:blipFill>
+                  <pic:spPr>
+                    <a:xfrm>
+                      <a:off x="0" y="0"/>
+                      <a:ext cx="5940425" cy="4168775"/>
+                    </a:xfrm>
+                    <a:prstGeom prst="rect">
+                      <a:avLst/>
+                    </a:prstGeom>
+                  </pic:spPr>
+                </pic:pic>
+              </a:graphicData>
+            </a:graphic>
+          </wp:inline>
+        </w:drawing>
+      </w:r>
+    </w:p>
+    <w:p>
+      <w:pPr>
+        <w:rPr>
+          <w:rFonts w:ascii="Consolas" w:hAnsi="Consolas" w:cs="Consolas"/>
+          <w:sz w:val="19"/>
+          <w:szCs w:val="19"/>
+        </w:rPr>
+      </w:pPr>
+      <w:r>
+        <w:rPr>
+          <w:noProof/>
+          <w:lang w:eastAsia="ru-RU"/>
+        </w:rPr>
+        <w:drawing>
+          <wp:inline distT="0" distB="0" distL="0" distR="0" wp14:anchorId="47744B4A" wp14:editId="7ACE67AB">
+            <wp:extent cx="5940425" cy="3107055"/>
+            <wp:effectExtent l="0" t="0" r="3175" b="0"/>
+            <wp:docPr id="8" name="Рисунок 8"/>
+            <wp:cNvGraphicFramePr>
+              <a:graphicFrameLocks xmlns:a="http://schemas.openxmlformats.org/drawingml/2006/main" noChangeAspect="1"/>
+            </wp:cNvGraphicFramePr>
+            <a:graphic xmlns:a="http://schemas.openxmlformats.org/drawingml/2006/main">
+              <a:graphicData uri="http://schemas.openxmlformats.org/drawingml/2006/picture">
+                <pic:pic xmlns:pic="http://schemas.openxmlformats.org/drawingml/2006/picture">
+                  <pic:nvPicPr>
+                    <pic:cNvPr id="1" name=""/>
+                    <pic:cNvPicPr/>
+                  </pic:nvPicPr>
+                  <pic:blipFill>
+                    <a:blip r:embed="rId12"/>
+                    <a:stretch>
+                      <a:fillRect/>
+                    </a:stretch>
+                  </pic:blipFill>
+                  <pic:spPr>
+                    <a:xfrm>
+                      <a:off x="0" y="0"/>
+                      <a:ext cx="5940425" cy="3107055"/>
+                    </a:xfrm>
+                    <a:prstGeom prst="rect">
+                      <a:avLst/>
+                    </a:prstGeom>
+                  </pic:spPr>
+                </pic:pic>
+              </a:graphicData>
+            </a:graphic>
+          </wp:inline>
+        </w:drawing>
+      </w:r>
+    </w:p>
+    <w:p>
+      <w:pPr>
+        <w:rPr>
+          <w:rFonts w:ascii="Consolas" w:hAnsi="Consolas" w:cs="Consolas"/>
+          <w:sz w:val="19"/>
+          <w:szCs w:val="19"/>
+        </w:rPr>
+      </w:pPr>
+    </w:p>
+    <w:p>
+      <w:pPr>
+        <w:rPr>
+          <w:rFonts w:ascii="Consolas" w:hAnsi="Consolas" w:cs="Consolas"/>
+          <w:sz w:val="19"/>
+          <w:szCs w:val="19"/>
+        </w:rPr>
+      </w:pPr>
+    </w:p>
+    <w:p>
+      <w:pPr>
+        <w:rPr>
+          <w:rFonts w:ascii="Consolas" w:hAnsi="Consolas" w:cs="Consolas"/>
+          <w:sz w:val="19"/>
+          <w:szCs w:val="19"/>
+        </w:rPr>
+      </w:pPr>
+    </w:p>
+    <w:p>
+      <w:pPr>
+        <w:rPr>
+          <w:rFonts w:ascii="Consolas" w:hAnsi="Consolas" w:cs="Consolas"/>
+          <w:sz w:val="19"/>
+          <w:szCs w:val="19"/>
+        </w:rPr>
+      </w:pPr>
+    </w:p>
+    <w:p>
+      <w:pPr>
+        <w:rPr>
+          <w:rFonts w:ascii="Consolas" w:hAnsi="Consolas" w:cs="Consolas"/>
+          <w:sz w:val="19"/>
+          <w:szCs w:val="19"/>
+        </w:rPr>
+      </w:pPr>
+    </w:p>
+    <w:p>
+      <w:pPr>
+        <w:rPr>
+          <w:rFonts w:ascii="Consolas" w:hAnsi="Consolas" w:cs="Consolas"/>
+          <w:sz w:val="19"/>
+          <w:szCs w:val="19"/>
+        </w:rPr>
+      </w:pPr>
+    </w:p>
+    <w:p>
+      <w:pPr>
+        <w:rPr>
+          <w:rFonts w:ascii="Consolas" w:hAnsi="Consolas" w:cs="Consolas"/>
+          <w:sz w:val="19"/>
+          <w:szCs w:val="19"/>
+          <w:lang w:val="en-US"/>
+        </w:rPr>
+      </w:pPr>
+      <w:r>
+        <w:rPr>
+          <w:rFonts w:ascii="Consolas" w:hAnsi="Consolas" w:cs="Consolas"/>
+          <w:sz w:val="19"/>
+          <w:szCs w:val="19"/>
+          <w:lang w:val="en-US"/>
+        </w:rPr>
+        <w:lastRenderedPageBreak/>
+        <w:t>4.</w:t>
+      </w:r>
+      <w:r>
+        <w:rPr>
+          <w:rFonts w:ascii="Consolas" w:hAnsi="Consolas" w:cs="Consolas"/>
+          <w:sz w:val="19"/>
+          <w:szCs w:val="19"/>
+          <w:lang w:val="en-US"/>
+        </w:rPr>
+        <w:t xml:space="preserve"> </w:t>
+      </w:r>
+      <w:proofErr w:type="gramStart"/>
+      <w:r>
+        <w:rPr>
+          <w:rFonts w:ascii="Consolas" w:hAnsi="Consolas" w:cs="Consolas"/>
+          <w:sz w:val="19"/>
+          <w:szCs w:val="19"/>
+        </w:rPr>
+        <w:t>методы</w:t>
+      </w:r>
+      <w:proofErr w:type="gramEnd"/>
+      <w:r>
+        <w:rPr>
+          <w:rFonts w:ascii="Consolas" w:hAnsi="Consolas" w:cs="Consolas"/>
+          <w:sz w:val="19"/>
+          <w:szCs w:val="19"/>
+          <w:lang w:val="en-US"/>
+        </w:rPr>
+        <w:t xml:space="preserve"> </w:t>
+      </w:r>
+      <w:proofErr w:type="spellStart"/>
+      <w:r>
+        <w:rPr>
+          <w:rFonts w:ascii="Consolas" w:hAnsi="Consolas" w:cs="Consolas"/>
+          <w:sz w:val="19"/>
+          <w:szCs w:val="19"/>
+          <w:lang w:val="en-US"/>
+        </w:rPr>
+        <w:t>GivePromotion</w:t>
+      </w:r>
+      <w:proofErr w:type="spellEnd"/>
+      <w:r>
+        <w:rPr>
+          <w:rFonts w:ascii="Consolas" w:hAnsi="Consolas" w:cs="Consolas"/>
+          <w:sz w:val="19"/>
+          <w:szCs w:val="19"/>
+          <w:lang w:val="en-US"/>
+        </w:rPr>
+        <w:t xml:space="preserve">, </w:t>
+      </w:r>
+      <w:proofErr w:type="spellStart"/>
+      <w:r>
+        <w:rPr>
+          <w:rFonts w:ascii="Consolas" w:hAnsi="Consolas" w:cs="Consolas"/>
+          <w:sz w:val="19"/>
+          <w:szCs w:val="19"/>
+          <w:lang w:val="en-US"/>
+        </w:rPr>
+        <w:t>CastingExamples</w:t>
+      </w:r>
+      <w:proofErr w:type="spellEnd"/>
+      <w:r>
+        <w:rPr>
+          <w:rFonts w:ascii="Consolas" w:hAnsi="Consolas" w:cs="Consolas"/>
+          <w:sz w:val="19"/>
+          <w:szCs w:val="19"/>
+          <w:lang w:val="en-US"/>
+        </w:rPr>
+        <w:t xml:space="preserve"> </w:t>
+      </w:r>
+      <w:r>
+        <w:rPr>
+          <w:rFonts w:ascii="Consolas" w:hAnsi="Consolas" w:cs="Consolas"/>
+          <w:sz w:val="19"/>
+          <w:szCs w:val="19"/>
+        </w:rPr>
+        <w:t>в</w:t>
+      </w:r>
+      <w:r>
+        <w:rPr>
+          <w:rFonts w:ascii="Consolas" w:hAnsi="Consolas" w:cs="Consolas"/>
+          <w:sz w:val="19"/>
+          <w:szCs w:val="19"/>
+          <w:lang w:val="en-US"/>
+        </w:rPr>
+        <w:t xml:space="preserve"> </w:t>
+      </w:r>
+      <w:r>
+        <w:rPr>
+          <w:rFonts w:ascii="Consolas" w:hAnsi="Consolas" w:cs="Consolas"/>
+          <w:sz w:val="19"/>
+          <w:szCs w:val="19"/>
+        </w:rPr>
+        <w:t>классе</w:t>
+      </w:r>
+      <w:r>
+        <w:rPr>
+          <w:rFonts w:ascii="Consolas" w:hAnsi="Consolas" w:cs="Consolas"/>
+          <w:sz w:val="19"/>
+          <w:szCs w:val="19"/>
+          <w:lang w:val="en-US"/>
+        </w:rPr>
+        <w:t xml:space="preserve"> Program</w:t>
+      </w:r>
+    </w:p>
+    <w:p>
+      <w:pPr>
+        <w:rPr>
+          <w:rFonts w:ascii="Consolas" w:hAnsi="Consolas" w:cs="Consolas"/>
+          <w:sz w:val="19"/>
+          <w:szCs w:val="19"/>
+          <w:lang w:val="en-US"/>
+        </w:rPr>
+      </w:pPr>
+      <w:r>
+        <w:rPr>
+          <w:noProof/>
+          <w:lang w:eastAsia="ru-RU"/>
+        </w:rPr>
+        <w:drawing>
+          <wp:inline distT="0" distB="0" distL="0" distR="0" wp14:anchorId="1DB3C08B" wp14:editId="16EFD66F">
+            <wp:extent cx="5940425" cy="5403850"/>
+            <wp:effectExtent l="0" t="0" r="3175" b="6350"/>
+            <wp:docPr id="10" name="Рисунок 10"/>
+            <wp:cNvGraphicFramePr>
+              <a:graphicFrameLocks xmlns:a="http://schemas.openxmlformats.org/drawingml/2006/main" noChangeAspect="1"/>
+            </wp:cNvGraphicFramePr>
+            <a:graphic xmlns:a="http://schemas.openxmlformats.org/drawingml/2006/main">
+              <a:graphicData uri="http://schemas.openxmlformats.org/drawingml/2006/picture">
+                <pic:pic xmlns:pic="http://schemas.openxmlformats.org/drawingml/2006/picture">
+                  <pic:nvPicPr>
+                    <pic:cNvPr id="1" name=""/>
+                    <pic:cNvPicPr/>
+                  </pic:nvPicPr>
+                  <pic:blipFill>
+                    <a:blip r:embed="rId13"/>
+                    <a:stretch>
+                      <a:fillRect/>
+                    </a:stretch>
+                  </pic:blipFill>
+                  <pic:spPr>
+                    <a:xfrm>
+                      <a:off x="0" y="0"/>
+                      <a:ext cx="5940425" cy="5403850"/>
+                    </a:xfrm>
+                    <a:prstGeom prst="rect">
+                      <a:avLst/>
+                    </a:prstGeom>
+                  </pic:spPr>
+                </pic:pic>
+              </a:graphicData>
+            </a:graphic>
+          </wp:inline>
+        </w:drawing>
+      </w:r>
       <w:bookmarkStart w:id="0" w:name="_GoBack"/>
       <w:bookmarkEnd w:id="0"/>
     </w:p>
@@ -390,292 +939,302 @@
           <w:rFonts w:ascii="Consolas" w:hAnsi="Consolas" w:cs="Consolas"/>
           <w:sz w:val="19"/>
           <w:szCs w:val="19"/>
-        </w:rPr>
-      </w:pPr>
-    </w:p>
-    <w:p>
-      <w:pPr>
-        <w:pStyle w:val="a3"/>
-        <w:rPr>
-          <w:rFonts w:ascii="Consolas" w:hAnsi="Consolas" w:cs="Consolas"/>
-          <w:sz w:val="19"/>
-          <w:szCs w:val="19"/>
-        </w:rPr>
-      </w:pPr>
-    </w:p>
-    <w:p>
-      <w:pPr>
-        <w:pStyle w:val="a3"/>
-        <w:rPr>
-          <w:rFonts w:ascii="Consolas" w:hAnsi="Consolas" w:cs="Consolas"/>
-          <w:sz w:val="19"/>
-          <w:szCs w:val="19"/>
-        </w:rPr>
-      </w:pPr>
-    </w:p>
-    <w:p>
-      <w:pPr>
-        <w:pStyle w:val="a3"/>
-        <w:rPr>
-          <w:rFonts w:ascii="Consolas" w:hAnsi="Consolas" w:cs="Consolas"/>
-          <w:sz w:val="19"/>
-          <w:szCs w:val="19"/>
-        </w:rPr>
-      </w:pPr>
-    </w:p>
-    <w:p>
-      <w:pPr>
-        <w:pStyle w:val="a3"/>
-        <w:rPr>
-          <w:rFonts w:ascii="Consolas" w:hAnsi="Consolas" w:cs="Consolas"/>
-          <w:sz w:val="19"/>
-          <w:szCs w:val="19"/>
-        </w:rPr>
-      </w:pPr>
-    </w:p>
-    <w:p>
-      <w:pPr>
-        <w:pStyle w:val="a3"/>
-        <w:rPr>
-          <w:rFonts w:ascii="Consolas" w:hAnsi="Consolas" w:cs="Consolas"/>
-          <w:sz w:val="19"/>
-          <w:szCs w:val="19"/>
-        </w:rPr>
-      </w:pPr>
-    </w:p>
-    <w:p>
-      <w:pPr>
-        <w:pStyle w:val="a3"/>
-        <w:rPr>
-          <w:rFonts w:ascii="Consolas" w:hAnsi="Consolas" w:cs="Consolas"/>
-          <w:sz w:val="19"/>
-          <w:szCs w:val="19"/>
-        </w:rPr>
-      </w:pPr>
-    </w:p>
-    <w:p>
-      <w:pPr>
-        <w:pStyle w:val="a3"/>
-        <w:rPr>
-          <w:rFonts w:ascii="Consolas" w:hAnsi="Consolas" w:cs="Consolas"/>
-          <w:sz w:val="19"/>
-          <w:szCs w:val="19"/>
-        </w:rPr>
-      </w:pPr>
-    </w:p>
-    <w:p>
-      <w:pPr>
-        <w:pStyle w:val="a3"/>
-        <w:rPr>
-          <w:rFonts w:ascii="Consolas" w:hAnsi="Consolas" w:cs="Consolas"/>
-          <w:sz w:val="19"/>
-          <w:szCs w:val="19"/>
-        </w:rPr>
-      </w:pPr>
-    </w:p>
-    <w:p>
-      <w:pPr>
-        <w:pStyle w:val="a3"/>
-        <w:rPr>
-          <w:rFonts w:ascii="Consolas" w:hAnsi="Consolas" w:cs="Consolas"/>
-          <w:sz w:val="19"/>
-          <w:szCs w:val="19"/>
-        </w:rPr>
-      </w:pPr>
-    </w:p>
-    <w:p>
-      <w:pPr>
-        <w:pStyle w:val="a3"/>
-        <w:rPr>
-          <w:rFonts w:ascii="Consolas" w:hAnsi="Consolas" w:cs="Consolas"/>
-          <w:sz w:val="19"/>
-          <w:szCs w:val="19"/>
-        </w:rPr>
-      </w:pPr>
-    </w:p>
-    <w:p>
-      <w:pPr>
-        <w:pStyle w:val="a3"/>
-        <w:rPr>
-          <w:rFonts w:ascii="Consolas" w:hAnsi="Consolas" w:cs="Consolas"/>
-          <w:sz w:val="19"/>
-          <w:szCs w:val="19"/>
-        </w:rPr>
-      </w:pPr>
-    </w:p>
-    <w:p>
-      <w:pPr>
-        <w:pStyle w:val="a3"/>
-        <w:rPr>
-          <w:rFonts w:ascii="Consolas" w:hAnsi="Consolas" w:cs="Consolas"/>
-          <w:sz w:val="19"/>
-          <w:szCs w:val="19"/>
-        </w:rPr>
-      </w:pPr>
-    </w:p>
-    <w:p>
-      <w:pPr>
-        <w:pStyle w:val="a3"/>
-        <w:rPr>
-          <w:rFonts w:ascii="Consolas" w:hAnsi="Consolas" w:cs="Consolas"/>
-          <w:sz w:val="19"/>
-          <w:szCs w:val="19"/>
-        </w:rPr>
-      </w:pPr>
-    </w:p>
-    <w:p>
-      <w:pPr>
-        <w:pStyle w:val="a3"/>
-        <w:rPr>
-          <w:rFonts w:ascii="Consolas" w:hAnsi="Consolas" w:cs="Consolas"/>
-          <w:sz w:val="19"/>
-          <w:szCs w:val="19"/>
-        </w:rPr>
-      </w:pPr>
-    </w:p>
-    <w:p>
-      <w:pPr>
-        <w:pStyle w:val="a3"/>
-        <w:rPr>
-          <w:rFonts w:ascii="Consolas" w:hAnsi="Consolas" w:cs="Consolas"/>
-          <w:sz w:val="19"/>
-          <w:szCs w:val="19"/>
-        </w:rPr>
-      </w:pPr>
-    </w:p>
-    <w:p>
-      <w:pPr>
-        <w:pStyle w:val="a3"/>
-        <w:rPr>
-          <w:rFonts w:ascii="Consolas" w:hAnsi="Consolas" w:cs="Consolas"/>
-          <w:sz w:val="19"/>
-          <w:szCs w:val="19"/>
-        </w:rPr>
-      </w:pPr>
-    </w:p>
-    <w:p>
-      <w:pPr>
-        <w:pStyle w:val="a3"/>
-        <w:rPr>
-          <w:rFonts w:ascii="Consolas" w:hAnsi="Consolas" w:cs="Consolas"/>
-          <w:sz w:val="19"/>
-          <w:szCs w:val="19"/>
-        </w:rPr>
-      </w:pPr>
-    </w:p>
-    <w:p>
-      <w:pPr>
-        <w:pStyle w:val="a3"/>
-        <w:rPr>
-          <w:rFonts w:ascii="Consolas" w:hAnsi="Consolas" w:cs="Consolas"/>
-          <w:sz w:val="19"/>
-          <w:szCs w:val="19"/>
-        </w:rPr>
-      </w:pPr>
-    </w:p>
-    <w:p>
-      <w:pPr>
-        <w:pStyle w:val="a3"/>
-        <w:rPr>
-          <w:rFonts w:ascii="Consolas" w:hAnsi="Consolas" w:cs="Consolas"/>
-          <w:sz w:val="19"/>
-          <w:szCs w:val="19"/>
-        </w:rPr>
-      </w:pPr>
-    </w:p>
-    <w:p>
-      <w:pPr>
-        <w:pStyle w:val="a3"/>
-        <w:rPr>
-          <w:rFonts w:ascii="Consolas" w:hAnsi="Consolas" w:cs="Consolas"/>
-          <w:sz w:val="19"/>
-          <w:szCs w:val="19"/>
-        </w:rPr>
-      </w:pPr>
-    </w:p>
-    <w:p>
-      <w:pPr>
-        <w:pStyle w:val="a3"/>
-        <w:rPr>
-          <w:rFonts w:ascii="Consolas" w:hAnsi="Consolas" w:cs="Consolas"/>
-          <w:sz w:val="19"/>
-          <w:szCs w:val="19"/>
-        </w:rPr>
-      </w:pPr>
-    </w:p>
-    <w:p>
-      <w:pPr>
-        <w:pStyle w:val="a3"/>
-        <w:rPr>
-          <w:rFonts w:ascii="Consolas" w:hAnsi="Consolas" w:cs="Consolas"/>
-          <w:sz w:val="19"/>
-          <w:szCs w:val="19"/>
-        </w:rPr>
-      </w:pPr>
-    </w:p>
-    <w:p>
-      <w:pPr>
-        <w:pStyle w:val="a3"/>
-        <w:rPr>
-          <w:rFonts w:ascii="Consolas" w:hAnsi="Consolas" w:cs="Consolas"/>
-          <w:sz w:val="19"/>
-          <w:szCs w:val="19"/>
-        </w:rPr>
-      </w:pPr>
-    </w:p>
-    <w:p>
-      <w:pPr>
-        <w:pStyle w:val="a3"/>
-        <w:rPr>
-          <w:rFonts w:ascii="Consolas" w:hAnsi="Consolas" w:cs="Consolas"/>
-          <w:sz w:val="19"/>
-          <w:szCs w:val="19"/>
-        </w:rPr>
-      </w:pPr>
-    </w:p>
-    <w:p>
-      <w:pPr>
-        <w:pStyle w:val="a3"/>
-        <w:rPr>
-          <w:rFonts w:ascii="Consolas" w:hAnsi="Consolas" w:cs="Consolas"/>
-          <w:sz w:val="19"/>
-          <w:szCs w:val="19"/>
-        </w:rPr>
-      </w:pPr>
-    </w:p>
-    <w:p>
-      <w:pPr>
-        <w:pStyle w:val="a3"/>
-        <w:rPr>
-          <w:rFonts w:ascii="Consolas" w:hAnsi="Consolas" w:cs="Consolas"/>
-          <w:sz w:val="19"/>
-          <w:szCs w:val="19"/>
-        </w:rPr>
-      </w:pPr>
-    </w:p>
-    <w:p>
-      <w:pPr>
-        <w:pStyle w:val="a3"/>
-        <w:rPr>
-          <w:rFonts w:ascii="Consolas" w:hAnsi="Consolas" w:cs="Consolas"/>
-          <w:sz w:val="19"/>
-          <w:szCs w:val="19"/>
-        </w:rPr>
-      </w:pPr>
-    </w:p>
-    <w:p>
-      <w:pPr>
-        <w:pStyle w:val="a3"/>
-        <w:rPr>
-          <w:rFonts w:ascii="Consolas" w:hAnsi="Consolas" w:cs="Consolas"/>
-          <w:sz w:val="19"/>
-          <w:szCs w:val="19"/>
-        </w:rPr>
-      </w:pPr>
-    </w:p>
-    <w:p>
-      <w:pPr>
-        <w:pStyle w:val="a3"/>
+          <w:lang w:val="en-US"/>
+        </w:rPr>
+      </w:pPr>
+    </w:p>
+    <w:p>
+      <w:pPr>
+        <w:pStyle w:val="a3"/>
+        <w:rPr>
+          <w:rFonts w:ascii="Consolas" w:hAnsi="Consolas" w:cs="Consolas"/>
+          <w:sz w:val="19"/>
+          <w:szCs w:val="19"/>
+          <w:lang w:val="en-US"/>
+        </w:rPr>
+      </w:pPr>
+    </w:p>
+    <w:p>
+      <w:pPr>
+        <w:pStyle w:val="a3"/>
+        <w:rPr>
+          <w:rFonts w:ascii="Consolas" w:hAnsi="Consolas" w:cs="Consolas"/>
+          <w:sz w:val="19"/>
+          <w:szCs w:val="19"/>
+          <w:lang w:val="en-US"/>
+        </w:rPr>
+      </w:pPr>
+    </w:p>
+    <w:p>
+      <w:pPr>
+        <w:pStyle w:val="a3"/>
+        <w:rPr>
+          <w:rFonts w:ascii="Consolas" w:hAnsi="Consolas" w:cs="Consolas"/>
+          <w:sz w:val="19"/>
+          <w:szCs w:val="19"/>
+          <w:lang w:val="en-US"/>
+        </w:rPr>
+      </w:pPr>
+    </w:p>
+    <w:p>
+      <w:pPr>
+        <w:pStyle w:val="a3"/>
+        <w:rPr>
+          <w:rFonts w:ascii="Consolas" w:hAnsi="Consolas" w:cs="Consolas"/>
+          <w:sz w:val="19"/>
+          <w:szCs w:val="19"/>
+          <w:lang w:val="en-US"/>
+        </w:rPr>
+      </w:pPr>
+    </w:p>
+    <w:p>
+      <w:pPr>
+        <w:pStyle w:val="a3"/>
+        <w:rPr>
+          <w:rFonts w:ascii="Consolas" w:hAnsi="Consolas" w:cs="Consolas"/>
+          <w:sz w:val="19"/>
+          <w:szCs w:val="19"/>
+          <w:lang w:val="en-US"/>
+        </w:rPr>
+      </w:pPr>
+    </w:p>
+    <w:p>
+      <w:pPr>
+        <w:pStyle w:val="a3"/>
+        <w:rPr>
+          <w:rFonts w:ascii="Consolas" w:hAnsi="Consolas" w:cs="Consolas"/>
+          <w:sz w:val="19"/>
+          <w:szCs w:val="19"/>
+          <w:lang w:val="en-US"/>
+        </w:rPr>
+      </w:pPr>
+    </w:p>
+    <w:p>
+      <w:pPr>
+        <w:pStyle w:val="a3"/>
+        <w:rPr>
+          <w:rFonts w:ascii="Consolas" w:hAnsi="Consolas" w:cs="Consolas"/>
+          <w:sz w:val="19"/>
+          <w:szCs w:val="19"/>
+          <w:lang w:val="en-US"/>
+        </w:rPr>
+      </w:pPr>
+    </w:p>
+    <w:p>
+      <w:pPr>
+        <w:pStyle w:val="a3"/>
+        <w:rPr>
+          <w:rFonts w:ascii="Consolas" w:hAnsi="Consolas" w:cs="Consolas"/>
+          <w:sz w:val="19"/>
+          <w:szCs w:val="19"/>
+          <w:lang w:val="en-US"/>
+        </w:rPr>
+      </w:pPr>
+    </w:p>
+    <w:p>
+      <w:pPr>
+        <w:pStyle w:val="a3"/>
+        <w:rPr>
+          <w:rFonts w:ascii="Consolas" w:hAnsi="Consolas" w:cs="Consolas"/>
+          <w:sz w:val="19"/>
+          <w:szCs w:val="19"/>
+          <w:lang w:val="en-US"/>
+        </w:rPr>
+      </w:pPr>
+    </w:p>
+    <w:p>
+      <w:pPr>
+        <w:pStyle w:val="a3"/>
+        <w:rPr>
+          <w:rFonts w:ascii="Consolas" w:hAnsi="Consolas" w:cs="Consolas"/>
+          <w:sz w:val="19"/>
+          <w:szCs w:val="19"/>
+          <w:lang w:val="en-US"/>
+        </w:rPr>
+      </w:pPr>
+    </w:p>
+    <w:p>
+      <w:pPr>
+        <w:pStyle w:val="a3"/>
+        <w:rPr>
+          <w:rFonts w:ascii="Consolas" w:hAnsi="Consolas" w:cs="Consolas"/>
+          <w:sz w:val="19"/>
+          <w:szCs w:val="19"/>
+          <w:lang w:val="en-US"/>
+        </w:rPr>
+      </w:pPr>
+    </w:p>
+    <w:p>
+      <w:pPr>
+        <w:pStyle w:val="a3"/>
+        <w:rPr>
+          <w:rFonts w:ascii="Consolas" w:hAnsi="Consolas" w:cs="Consolas"/>
+          <w:sz w:val="19"/>
+          <w:szCs w:val="19"/>
+          <w:lang w:val="en-US"/>
+        </w:rPr>
+      </w:pPr>
+    </w:p>
+    <w:p>
+      <w:pPr>
+        <w:pStyle w:val="a3"/>
+        <w:rPr>
+          <w:rFonts w:ascii="Consolas" w:hAnsi="Consolas" w:cs="Consolas"/>
+          <w:sz w:val="19"/>
+          <w:szCs w:val="19"/>
+          <w:lang w:val="en-US"/>
+        </w:rPr>
+      </w:pPr>
+    </w:p>
+    <w:p>
+      <w:pPr>
+        <w:pStyle w:val="a3"/>
+        <w:rPr>
+          <w:rFonts w:ascii="Consolas" w:hAnsi="Consolas" w:cs="Consolas"/>
+          <w:sz w:val="19"/>
+          <w:szCs w:val="19"/>
+          <w:lang w:val="en-US"/>
+        </w:rPr>
+      </w:pPr>
+    </w:p>
+    <w:p>
+      <w:pPr>
+        <w:pStyle w:val="a3"/>
+        <w:rPr>
+          <w:rFonts w:ascii="Consolas" w:hAnsi="Consolas" w:cs="Consolas"/>
+          <w:sz w:val="19"/>
+          <w:szCs w:val="19"/>
+          <w:lang w:val="en-US"/>
+        </w:rPr>
+      </w:pPr>
+    </w:p>
+    <w:p>
+      <w:pPr>
+        <w:pStyle w:val="a3"/>
+        <w:rPr>
+          <w:rFonts w:ascii="Consolas" w:hAnsi="Consolas" w:cs="Consolas"/>
+          <w:sz w:val="19"/>
+          <w:szCs w:val="19"/>
+          <w:lang w:val="en-US"/>
+        </w:rPr>
+      </w:pPr>
+    </w:p>
+    <w:p>
+      <w:pPr>
+        <w:pStyle w:val="a3"/>
+        <w:rPr>
+          <w:rFonts w:ascii="Consolas" w:hAnsi="Consolas" w:cs="Consolas"/>
+          <w:sz w:val="19"/>
+          <w:szCs w:val="19"/>
+          <w:lang w:val="en-US"/>
+        </w:rPr>
+      </w:pPr>
+    </w:p>
+    <w:p>
+      <w:pPr>
+        <w:pStyle w:val="a3"/>
+        <w:rPr>
+          <w:rFonts w:ascii="Consolas" w:hAnsi="Consolas" w:cs="Consolas"/>
+          <w:sz w:val="19"/>
+          <w:szCs w:val="19"/>
+          <w:lang w:val="en-US"/>
+        </w:rPr>
+      </w:pPr>
+    </w:p>
+    <w:p>
+      <w:pPr>
+        <w:pStyle w:val="a3"/>
+        <w:rPr>
+          <w:rFonts w:ascii="Consolas" w:hAnsi="Consolas" w:cs="Consolas"/>
+          <w:sz w:val="19"/>
+          <w:szCs w:val="19"/>
+          <w:lang w:val="en-US"/>
+        </w:rPr>
+      </w:pPr>
+    </w:p>
+    <w:p>
+      <w:pPr>
+        <w:pStyle w:val="a3"/>
+        <w:rPr>
+          <w:rFonts w:ascii="Consolas" w:hAnsi="Consolas" w:cs="Consolas"/>
+          <w:sz w:val="19"/>
+          <w:szCs w:val="19"/>
+          <w:lang w:val="en-US"/>
+        </w:rPr>
+      </w:pPr>
+    </w:p>
+    <w:p>
+      <w:pPr>
+        <w:pStyle w:val="a3"/>
+        <w:rPr>
+          <w:rFonts w:ascii="Consolas" w:hAnsi="Consolas" w:cs="Consolas"/>
+          <w:sz w:val="19"/>
+          <w:szCs w:val="19"/>
+          <w:lang w:val="en-US"/>
+        </w:rPr>
+      </w:pPr>
+    </w:p>
+    <w:p>
+      <w:pPr>
+        <w:pStyle w:val="a3"/>
+        <w:rPr>
+          <w:rFonts w:ascii="Consolas" w:hAnsi="Consolas" w:cs="Consolas"/>
+          <w:sz w:val="19"/>
+          <w:szCs w:val="19"/>
+          <w:lang w:val="en-US"/>
+        </w:rPr>
+      </w:pPr>
+    </w:p>
+    <w:p>
+      <w:pPr>
+        <w:pStyle w:val="a3"/>
+        <w:rPr>
+          <w:rFonts w:ascii="Consolas" w:hAnsi="Consolas" w:cs="Consolas"/>
+          <w:sz w:val="19"/>
+          <w:szCs w:val="19"/>
+          <w:lang w:val="en-US"/>
+        </w:rPr>
+      </w:pPr>
+    </w:p>
+    <w:p>
+      <w:pPr>
+        <w:pStyle w:val="a3"/>
+        <w:rPr>
+          <w:rFonts w:ascii="Consolas" w:hAnsi="Consolas" w:cs="Consolas"/>
+          <w:sz w:val="19"/>
+          <w:szCs w:val="19"/>
+          <w:lang w:val="en-US"/>
+        </w:rPr>
+      </w:pPr>
+    </w:p>
+    <w:p>
+      <w:pPr>
+        <w:pStyle w:val="a3"/>
+        <w:rPr>
+          <w:rFonts w:ascii="Consolas" w:hAnsi="Consolas" w:cs="Consolas"/>
+          <w:sz w:val="19"/>
+          <w:szCs w:val="19"/>
+          <w:lang w:val="en-US"/>
+        </w:rPr>
+      </w:pPr>
+    </w:p>
+    <w:p>
+      <w:pPr>
+        <w:pStyle w:val="a3"/>
+        <w:rPr>
+          <w:rFonts w:ascii="Consolas" w:hAnsi="Consolas" w:cs="Consolas"/>
+          <w:sz w:val="19"/>
+          <w:szCs w:val="19"/>
+          <w:lang w:val="en-US"/>
+        </w:rPr>
+      </w:pPr>
+    </w:p>
+    <w:p>
+      <w:pPr>
+        <w:pStyle w:val="a3"/>
+        <w:rPr>
+          <w:lang w:val="en-US"/>
+        </w:rPr>
       </w:pPr>
     </w:p>
     <w:sectPr>

</xml_diff>

<commit_message>
Update Employees, As and Is.
</commit_message>
<xml_diff>
--- a/Задание 4 .отчет.docx
+++ b/Задание 4 .отчет.docx
@@ -929,6 +929,466 @@
           </wp:inline>
         </w:drawing>
       </w:r>
+    </w:p>
+    <w:p>
+      <w:pPr>
+        <w:rPr>
+          <w:rFonts w:ascii="Consolas" w:hAnsi="Consolas" w:cs="Consolas"/>
+          <w:sz w:val="19"/>
+          <w:szCs w:val="19"/>
+        </w:rPr>
+      </w:pPr>
+    </w:p>
+    <w:p>
+      <w:pPr>
+        <w:rPr>
+          <w:rFonts w:ascii="Consolas" w:hAnsi="Consolas" w:cs="Consolas"/>
+          <w:sz w:val="19"/>
+          <w:szCs w:val="19"/>
+        </w:rPr>
+      </w:pPr>
+    </w:p>
+    <w:p>
+      <w:pPr>
+        <w:rPr>
+          <w:rFonts w:ascii="Consolas" w:hAnsi="Consolas" w:cs="Consolas"/>
+          <w:sz w:val="19"/>
+          <w:szCs w:val="19"/>
+        </w:rPr>
+      </w:pPr>
+    </w:p>
+    <w:p>
+      <w:pPr>
+        <w:rPr>
+          <w:rFonts w:ascii="Consolas" w:hAnsi="Consolas" w:cs="Consolas"/>
+          <w:sz w:val="19"/>
+          <w:szCs w:val="19"/>
+        </w:rPr>
+      </w:pPr>
+    </w:p>
+    <w:p>
+      <w:pPr>
+        <w:rPr>
+          <w:rFonts w:ascii="Consolas" w:hAnsi="Consolas" w:cs="Consolas"/>
+          <w:sz w:val="19"/>
+          <w:szCs w:val="19"/>
+        </w:rPr>
+      </w:pPr>
+    </w:p>
+    <w:p>
+      <w:pPr>
+        <w:rPr>
+          <w:rFonts w:ascii="Consolas" w:hAnsi="Consolas" w:cs="Consolas"/>
+          <w:sz w:val="19"/>
+          <w:szCs w:val="19"/>
+        </w:rPr>
+      </w:pPr>
+    </w:p>
+    <w:p>
+      <w:pPr>
+        <w:rPr>
+          <w:rFonts w:ascii="Consolas" w:hAnsi="Consolas" w:cs="Consolas"/>
+          <w:sz w:val="19"/>
+          <w:szCs w:val="19"/>
+        </w:rPr>
+      </w:pPr>
+    </w:p>
+    <w:p>
+      <w:pPr>
+        <w:rPr>
+          <w:rFonts w:ascii="Consolas" w:hAnsi="Consolas" w:cs="Consolas"/>
+          <w:sz w:val="19"/>
+          <w:szCs w:val="19"/>
+        </w:rPr>
+      </w:pPr>
+    </w:p>
+    <w:p>
+      <w:pPr>
+        <w:rPr>
+          <w:rFonts w:ascii="Consolas" w:hAnsi="Consolas" w:cs="Consolas"/>
+          <w:sz w:val="19"/>
+          <w:szCs w:val="19"/>
+        </w:rPr>
+      </w:pPr>
+    </w:p>
+    <w:p>
+      <w:pPr>
+        <w:rPr>
+          <w:rFonts w:ascii="Consolas" w:hAnsi="Consolas" w:cs="Consolas"/>
+          <w:sz w:val="19"/>
+          <w:szCs w:val="19"/>
+        </w:rPr>
+      </w:pPr>
+    </w:p>
+    <w:p>
+      <w:pPr>
+        <w:rPr>
+          <w:rFonts w:ascii="Consolas" w:hAnsi="Consolas" w:cs="Consolas"/>
+          <w:sz w:val="19"/>
+          <w:szCs w:val="19"/>
+        </w:rPr>
+      </w:pPr>
+    </w:p>
+    <w:p>
+      <w:pPr>
+        <w:rPr>
+          <w:rFonts w:ascii="Consolas" w:hAnsi="Consolas" w:cs="Consolas"/>
+          <w:sz w:val="19"/>
+          <w:szCs w:val="19"/>
+        </w:rPr>
+      </w:pPr>
+    </w:p>
+    <w:p>
+      <w:pPr>
+        <w:rPr>
+          <w:rFonts w:ascii="Consolas" w:hAnsi="Consolas" w:cs="Consolas"/>
+          <w:sz w:val="19"/>
+          <w:szCs w:val="19"/>
+        </w:rPr>
+      </w:pPr>
+    </w:p>
+    <w:p>
+      <w:pPr>
+        <w:rPr>
+          <w:rFonts w:ascii="Consolas" w:hAnsi="Consolas" w:cs="Consolas"/>
+          <w:sz w:val="19"/>
+          <w:szCs w:val="19"/>
+        </w:rPr>
+      </w:pPr>
+    </w:p>
+    <w:p>
+      <w:pPr>
+        <w:rPr>
+          <w:rFonts w:ascii="Consolas" w:hAnsi="Consolas" w:cs="Consolas"/>
+          <w:sz w:val="19"/>
+          <w:szCs w:val="19"/>
+        </w:rPr>
+      </w:pPr>
+      <w:r>
+        <w:rPr>
+          <w:rFonts w:ascii="Consolas" w:hAnsi="Consolas" w:cs="Consolas"/>
+          <w:sz w:val="19"/>
+          <w:szCs w:val="19"/>
+        </w:rPr>
+        <w:lastRenderedPageBreak/>
+        <w:t xml:space="preserve">5. </w:t>
+      </w:r>
+      <w:r>
+        <w:rPr>
+          <w:rFonts w:ascii="Consolas" w:hAnsi="Consolas" w:cs="Consolas"/>
+          <w:sz w:val="19"/>
+          <w:szCs w:val="19"/>
+        </w:rPr>
+        <w:t xml:space="preserve">Использование </w:t>
+      </w:r>
+      <w:r>
+        <w:rPr>
+          <w:rFonts w:ascii="Consolas" w:hAnsi="Consolas" w:cs="Consolas"/>
+          <w:sz w:val="19"/>
+          <w:szCs w:val="19"/>
+          <w:lang w:val="en-US"/>
+        </w:rPr>
+        <w:t>As</w:t>
+      </w:r>
+      <w:r>
+        <w:rPr>
+          <w:rFonts w:ascii="Consolas" w:hAnsi="Consolas" w:cs="Consolas"/>
+          <w:sz w:val="19"/>
+          <w:szCs w:val="19"/>
+        </w:rPr>
+        <w:t xml:space="preserve"> </w:t>
+      </w:r>
+      <w:r>
+        <w:rPr>
+          <w:rFonts w:ascii="Consolas" w:hAnsi="Consolas" w:cs="Consolas"/>
+          <w:sz w:val="19"/>
+          <w:szCs w:val="19"/>
+        </w:rPr>
+        <w:t>для проверки совместимости.</w:t>
+      </w:r>
+    </w:p>
+    <w:p>
+      <w:pPr>
+        <w:rPr>
+          <w:rFonts w:ascii="Consolas" w:hAnsi="Consolas" w:cs="Consolas"/>
+          <w:sz w:val="19"/>
+          <w:szCs w:val="19"/>
+        </w:rPr>
+      </w:pPr>
+      <w:r>
+        <w:rPr>
+          <w:noProof/>
+          <w:lang w:eastAsia="ru-RU"/>
+        </w:rPr>
+        <w:drawing>
+          <wp:inline distT="0" distB="0" distL="0" distR="0" wp14:anchorId="2F4DF4BD" wp14:editId="6D6CF1BF">
+            <wp:extent cx="5940425" cy="5403850"/>
+            <wp:effectExtent l="0" t="0" r="3175" b="6350"/>
+            <wp:docPr id="11" name="Рисунок 11"/>
+            <wp:cNvGraphicFramePr>
+              <a:graphicFrameLocks xmlns:a="http://schemas.openxmlformats.org/drawingml/2006/main" noChangeAspect="1"/>
+            </wp:cNvGraphicFramePr>
+            <a:graphic xmlns:a="http://schemas.openxmlformats.org/drawingml/2006/main">
+              <a:graphicData uri="http://schemas.openxmlformats.org/drawingml/2006/picture">
+                <pic:pic xmlns:pic="http://schemas.openxmlformats.org/drawingml/2006/picture">
+                  <pic:nvPicPr>
+                    <pic:cNvPr id="1" name=""/>
+                    <pic:cNvPicPr/>
+                  </pic:nvPicPr>
+                  <pic:blipFill>
+                    <a:blip r:embed="rId14"/>
+                    <a:stretch>
+                      <a:fillRect/>
+                    </a:stretch>
+                  </pic:blipFill>
+                  <pic:spPr>
+                    <a:xfrm>
+                      <a:off x="0" y="0"/>
+                      <a:ext cx="5940425" cy="5403850"/>
+                    </a:xfrm>
+                    <a:prstGeom prst="rect">
+                      <a:avLst/>
+                    </a:prstGeom>
+                  </pic:spPr>
+                </pic:pic>
+              </a:graphicData>
+            </a:graphic>
+          </wp:inline>
+        </w:drawing>
+      </w:r>
+    </w:p>
+    <w:p>
+      <w:pPr>
+        <w:rPr>
+          <w:rFonts w:ascii="Consolas" w:hAnsi="Consolas" w:cs="Consolas"/>
+          <w:sz w:val="19"/>
+          <w:szCs w:val="19"/>
+        </w:rPr>
+      </w:pPr>
+    </w:p>
+    <w:p>
+      <w:pPr>
+        <w:rPr>
+          <w:rFonts w:ascii="Consolas" w:hAnsi="Consolas" w:cs="Consolas"/>
+          <w:sz w:val="19"/>
+          <w:szCs w:val="19"/>
+        </w:rPr>
+      </w:pPr>
+    </w:p>
+    <w:p>
+      <w:pPr>
+        <w:rPr>
+          <w:rFonts w:ascii="Consolas" w:hAnsi="Consolas" w:cs="Consolas"/>
+          <w:sz w:val="19"/>
+          <w:szCs w:val="19"/>
+        </w:rPr>
+      </w:pPr>
+    </w:p>
+    <w:p>
+      <w:pPr>
+        <w:rPr>
+          <w:rFonts w:ascii="Consolas" w:hAnsi="Consolas" w:cs="Consolas"/>
+          <w:sz w:val="19"/>
+          <w:szCs w:val="19"/>
+        </w:rPr>
+      </w:pPr>
+    </w:p>
+    <w:p>
+      <w:pPr>
+        <w:rPr>
+          <w:rFonts w:ascii="Consolas" w:hAnsi="Consolas" w:cs="Consolas"/>
+          <w:sz w:val="19"/>
+          <w:szCs w:val="19"/>
+        </w:rPr>
+      </w:pPr>
+    </w:p>
+    <w:p>
+      <w:pPr>
+        <w:rPr>
+          <w:rFonts w:ascii="Consolas" w:hAnsi="Consolas" w:cs="Consolas"/>
+          <w:sz w:val="19"/>
+          <w:szCs w:val="19"/>
+        </w:rPr>
+      </w:pPr>
+    </w:p>
+    <w:p>
+      <w:pPr>
+        <w:rPr>
+          <w:rFonts w:ascii="Consolas" w:hAnsi="Consolas" w:cs="Consolas"/>
+          <w:sz w:val="19"/>
+          <w:szCs w:val="19"/>
+        </w:rPr>
+      </w:pPr>
+    </w:p>
+    <w:p>
+      <w:pPr>
+        <w:rPr>
+          <w:rFonts w:ascii="Consolas" w:hAnsi="Consolas" w:cs="Consolas"/>
+          <w:sz w:val="19"/>
+          <w:szCs w:val="19"/>
+        </w:rPr>
+      </w:pPr>
+    </w:p>
+    <w:p>
+      <w:pPr>
+        <w:rPr>
+          <w:rFonts w:ascii="Consolas" w:hAnsi="Consolas" w:cs="Consolas"/>
+          <w:sz w:val="19"/>
+          <w:szCs w:val="19"/>
+        </w:rPr>
+      </w:pPr>
+    </w:p>
+    <w:p>
+      <w:pPr>
+        <w:rPr>
+          <w:rFonts w:ascii="Consolas" w:hAnsi="Consolas" w:cs="Consolas"/>
+          <w:sz w:val="19"/>
+          <w:szCs w:val="19"/>
+        </w:rPr>
+      </w:pPr>
+    </w:p>
+    <w:p>
+      <w:pPr>
+        <w:rPr>
+          <w:rFonts w:ascii="Consolas" w:hAnsi="Consolas" w:cs="Consolas"/>
+          <w:sz w:val="19"/>
+          <w:szCs w:val="19"/>
+        </w:rPr>
+      </w:pPr>
+    </w:p>
+    <w:p>
+      <w:pPr>
+        <w:rPr>
+          <w:rFonts w:ascii="Consolas" w:hAnsi="Consolas" w:cs="Consolas"/>
+          <w:sz w:val="19"/>
+          <w:szCs w:val="19"/>
+        </w:rPr>
+      </w:pPr>
+    </w:p>
+    <w:p>
+      <w:pPr>
+        <w:rPr>
+          <w:rFonts w:ascii="Consolas" w:hAnsi="Consolas" w:cs="Consolas"/>
+          <w:sz w:val="19"/>
+          <w:szCs w:val="19"/>
+        </w:rPr>
+      </w:pPr>
+    </w:p>
+    <w:p>
+      <w:pPr>
+        <w:rPr>
+          <w:rFonts w:ascii="Consolas" w:hAnsi="Consolas" w:cs="Consolas"/>
+          <w:sz w:val="19"/>
+          <w:szCs w:val="19"/>
+        </w:rPr>
+      </w:pPr>
+    </w:p>
+    <w:p>
+      <w:pPr>
+        <w:rPr>
+          <w:rFonts w:ascii="Consolas" w:hAnsi="Consolas" w:cs="Consolas"/>
+          <w:b/>
+          <w:sz w:val="19"/>
+          <w:szCs w:val="19"/>
+          <w:lang w:val="en-US"/>
+        </w:rPr>
+      </w:pPr>
+      <w:proofErr w:type="spellStart"/>
+      <w:r>
+        <w:rPr>
+          <w:rFonts w:ascii="Consolas" w:hAnsi="Consolas" w:cs="Consolas"/>
+          <w:b/>
+          <w:sz w:val="19"/>
+          <w:szCs w:val="19"/>
+          <w:lang w:val="en-US"/>
+        </w:rPr>
+        <w:lastRenderedPageBreak/>
+        <w:t>Ключевое</w:t>
+      </w:r>
+      <w:proofErr w:type="spellEnd"/>
+      <w:r>
+        <w:rPr>
+          <w:rFonts w:ascii="Consolas" w:hAnsi="Consolas" w:cs="Consolas"/>
+          <w:b/>
+          <w:sz w:val="19"/>
+          <w:szCs w:val="19"/>
+          <w:lang w:val="en-US"/>
+        </w:rPr>
+        <w:t xml:space="preserve"> </w:t>
+      </w:r>
+      <w:proofErr w:type="spellStart"/>
+      <w:r>
+        <w:rPr>
+          <w:rFonts w:ascii="Consolas" w:hAnsi="Consolas" w:cs="Consolas"/>
+          <w:b/>
+          <w:sz w:val="19"/>
+          <w:szCs w:val="19"/>
+          <w:lang w:val="en-US"/>
+        </w:rPr>
+        <w:t>слово</w:t>
+      </w:r>
+      <w:proofErr w:type="spellEnd"/>
+      <w:r>
+        <w:rPr>
+          <w:rFonts w:ascii="Consolas" w:hAnsi="Consolas" w:cs="Consolas"/>
+          <w:b/>
+          <w:sz w:val="19"/>
+          <w:szCs w:val="19"/>
+          <w:lang w:val="en-US"/>
+        </w:rPr>
+        <w:t xml:space="preserve"> is</w:t>
+      </w:r>
+    </w:p>
+    <w:p>
+      <w:pPr>
+        <w:pStyle w:val="a3"/>
+        <w:rPr>
+          <w:rFonts w:ascii="Consolas" w:hAnsi="Consolas" w:cs="Consolas"/>
+          <w:sz w:val="19"/>
+          <w:szCs w:val="19"/>
+        </w:rPr>
+      </w:pPr>
+      <w:r>
+        <w:rPr>
+          <w:noProof/>
+          <w:lang w:eastAsia="ru-RU"/>
+        </w:rPr>
+        <w:drawing>
+          <wp:inline distT="0" distB="0" distL="0" distR="0" wp14:anchorId="2FE04467" wp14:editId="2AE4C522">
+            <wp:extent cx="5940425" cy="5403850"/>
+            <wp:effectExtent l="0" t="0" r="3175" b="6350"/>
+            <wp:docPr id="12" name="Рисунок 12"/>
+            <wp:cNvGraphicFramePr>
+              <a:graphicFrameLocks xmlns:a="http://schemas.openxmlformats.org/drawingml/2006/main" noChangeAspect="1"/>
+            </wp:cNvGraphicFramePr>
+            <a:graphic xmlns:a="http://schemas.openxmlformats.org/drawingml/2006/main">
+              <a:graphicData uri="http://schemas.openxmlformats.org/drawingml/2006/picture">
+                <pic:pic xmlns:pic="http://schemas.openxmlformats.org/drawingml/2006/picture">
+                  <pic:nvPicPr>
+                    <pic:cNvPr id="1" name=""/>
+                    <pic:cNvPicPr/>
+                  </pic:nvPicPr>
+                  <pic:blipFill>
+                    <a:blip r:embed="rId15"/>
+                    <a:stretch>
+                      <a:fillRect/>
+                    </a:stretch>
+                  </pic:blipFill>
+                  <pic:spPr>
+                    <a:xfrm>
+                      <a:off x="0" y="0"/>
+                      <a:ext cx="5940425" cy="5403850"/>
+                    </a:xfrm>
+                    <a:prstGeom prst="rect">
+                      <a:avLst/>
+                    </a:prstGeom>
+                  </pic:spPr>
+                </pic:pic>
+              </a:graphicData>
+            </a:graphic>
+          </wp:inline>
+        </w:drawing>
+      </w:r>
       <w:bookmarkStart w:id="0" w:name="_GoBack"/>
       <w:bookmarkEnd w:id="0"/>
     </w:p>
@@ -939,302 +1399,262 @@
           <w:rFonts w:ascii="Consolas" w:hAnsi="Consolas" w:cs="Consolas"/>
           <w:sz w:val="19"/>
           <w:szCs w:val="19"/>
-          <w:lang w:val="en-US"/>
-        </w:rPr>
-      </w:pPr>
-    </w:p>
-    <w:p>
-      <w:pPr>
-        <w:pStyle w:val="a3"/>
-        <w:rPr>
-          <w:rFonts w:ascii="Consolas" w:hAnsi="Consolas" w:cs="Consolas"/>
-          <w:sz w:val="19"/>
-          <w:szCs w:val="19"/>
-          <w:lang w:val="en-US"/>
-        </w:rPr>
-      </w:pPr>
-    </w:p>
-    <w:p>
-      <w:pPr>
-        <w:pStyle w:val="a3"/>
-        <w:rPr>
-          <w:rFonts w:ascii="Consolas" w:hAnsi="Consolas" w:cs="Consolas"/>
-          <w:sz w:val="19"/>
-          <w:szCs w:val="19"/>
-          <w:lang w:val="en-US"/>
-        </w:rPr>
-      </w:pPr>
-    </w:p>
-    <w:p>
-      <w:pPr>
-        <w:pStyle w:val="a3"/>
-        <w:rPr>
-          <w:rFonts w:ascii="Consolas" w:hAnsi="Consolas" w:cs="Consolas"/>
-          <w:sz w:val="19"/>
-          <w:szCs w:val="19"/>
-          <w:lang w:val="en-US"/>
-        </w:rPr>
-      </w:pPr>
-    </w:p>
-    <w:p>
-      <w:pPr>
-        <w:pStyle w:val="a3"/>
-        <w:rPr>
-          <w:rFonts w:ascii="Consolas" w:hAnsi="Consolas" w:cs="Consolas"/>
-          <w:sz w:val="19"/>
-          <w:szCs w:val="19"/>
-          <w:lang w:val="en-US"/>
-        </w:rPr>
-      </w:pPr>
-    </w:p>
-    <w:p>
-      <w:pPr>
-        <w:pStyle w:val="a3"/>
-        <w:rPr>
-          <w:rFonts w:ascii="Consolas" w:hAnsi="Consolas" w:cs="Consolas"/>
-          <w:sz w:val="19"/>
-          <w:szCs w:val="19"/>
-          <w:lang w:val="en-US"/>
-        </w:rPr>
-      </w:pPr>
-    </w:p>
-    <w:p>
-      <w:pPr>
-        <w:pStyle w:val="a3"/>
-        <w:rPr>
-          <w:rFonts w:ascii="Consolas" w:hAnsi="Consolas" w:cs="Consolas"/>
-          <w:sz w:val="19"/>
-          <w:szCs w:val="19"/>
-          <w:lang w:val="en-US"/>
-        </w:rPr>
-      </w:pPr>
-    </w:p>
-    <w:p>
-      <w:pPr>
-        <w:pStyle w:val="a3"/>
-        <w:rPr>
-          <w:rFonts w:ascii="Consolas" w:hAnsi="Consolas" w:cs="Consolas"/>
-          <w:sz w:val="19"/>
-          <w:szCs w:val="19"/>
-          <w:lang w:val="en-US"/>
-        </w:rPr>
-      </w:pPr>
-    </w:p>
-    <w:p>
-      <w:pPr>
-        <w:pStyle w:val="a3"/>
-        <w:rPr>
-          <w:rFonts w:ascii="Consolas" w:hAnsi="Consolas" w:cs="Consolas"/>
-          <w:sz w:val="19"/>
-          <w:szCs w:val="19"/>
-          <w:lang w:val="en-US"/>
-        </w:rPr>
-      </w:pPr>
-    </w:p>
-    <w:p>
-      <w:pPr>
-        <w:pStyle w:val="a3"/>
-        <w:rPr>
-          <w:rFonts w:ascii="Consolas" w:hAnsi="Consolas" w:cs="Consolas"/>
-          <w:sz w:val="19"/>
-          <w:szCs w:val="19"/>
-          <w:lang w:val="en-US"/>
-        </w:rPr>
-      </w:pPr>
-    </w:p>
-    <w:p>
-      <w:pPr>
-        <w:pStyle w:val="a3"/>
-        <w:rPr>
-          <w:rFonts w:ascii="Consolas" w:hAnsi="Consolas" w:cs="Consolas"/>
-          <w:sz w:val="19"/>
-          <w:szCs w:val="19"/>
-          <w:lang w:val="en-US"/>
-        </w:rPr>
-      </w:pPr>
-    </w:p>
-    <w:p>
-      <w:pPr>
-        <w:pStyle w:val="a3"/>
-        <w:rPr>
-          <w:rFonts w:ascii="Consolas" w:hAnsi="Consolas" w:cs="Consolas"/>
-          <w:sz w:val="19"/>
-          <w:szCs w:val="19"/>
-          <w:lang w:val="en-US"/>
-        </w:rPr>
-      </w:pPr>
-    </w:p>
-    <w:p>
-      <w:pPr>
-        <w:pStyle w:val="a3"/>
-        <w:rPr>
-          <w:rFonts w:ascii="Consolas" w:hAnsi="Consolas" w:cs="Consolas"/>
-          <w:sz w:val="19"/>
-          <w:szCs w:val="19"/>
-          <w:lang w:val="en-US"/>
-        </w:rPr>
-      </w:pPr>
-    </w:p>
-    <w:p>
-      <w:pPr>
-        <w:pStyle w:val="a3"/>
-        <w:rPr>
-          <w:rFonts w:ascii="Consolas" w:hAnsi="Consolas" w:cs="Consolas"/>
-          <w:sz w:val="19"/>
-          <w:szCs w:val="19"/>
-          <w:lang w:val="en-US"/>
-        </w:rPr>
-      </w:pPr>
-    </w:p>
-    <w:p>
-      <w:pPr>
-        <w:pStyle w:val="a3"/>
-        <w:rPr>
-          <w:rFonts w:ascii="Consolas" w:hAnsi="Consolas" w:cs="Consolas"/>
-          <w:sz w:val="19"/>
-          <w:szCs w:val="19"/>
-          <w:lang w:val="en-US"/>
-        </w:rPr>
-      </w:pPr>
-    </w:p>
-    <w:p>
-      <w:pPr>
-        <w:pStyle w:val="a3"/>
-        <w:rPr>
-          <w:rFonts w:ascii="Consolas" w:hAnsi="Consolas" w:cs="Consolas"/>
-          <w:sz w:val="19"/>
-          <w:szCs w:val="19"/>
-          <w:lang w:val="en-US"/>
-        </w:rPr>
-      </w:pPr>
-    </w:p>
-    <w:p>
-      <w:pPr>
-        <w:pStyle w:val="a3"/>
-        <w:rPr>
-          <w:rFonts w:ascii="Consolas" w:hAnsi="Consolas" w:cs="Consolas"/>
-          <w:sz w:val="19"/>
-          <w:szCs w:val="19"/>
-          <w:lang w:val="en-US"/>
-        </w:rPr>
-      </w:pPr>
-    </w:p>
-    <w:p>
-      <w:pPr>
-        <w:pStyle w:val="a3"/>
-        <w:rPr>
-          <w:rFonts w:ascii="Consolas" w:hAnsi="Consolas" w:cs="Consolas"/>
-          <w:sz w:val="19"/>
-          <w:szCs w:val="19"/>
-          <w:lang w:val="en-US"/>
-        </w:rPr>
-      </w:pPr>
-    </w:p>
-    <w:p>
-      <w:pPr>
-        <w:pStyle w:val="a3"/>
-        <w:rPr>
-          <w:rFonts w:ascii="Consolas" w:hAnsi="Consolas" w:cs="Consolas"/>
-          <w:sz w:val="19"/>
-          <w:szCs w:val="19"/>
-          <w:lang w:val="en-US"/>
-        </w:rPr>
-      </w:pPr>
-    </w:p>
-    <w:p>
-      <w:pPr>
-        <w:pStyle w:val="a3"/>
-        <w:rPr>
-          <w:rFonts w:ascii="Consolas" w:hAnsi="Consolas" w:cs="Consolas"/>
-          <w:sz w:val="19"/>
-          <w:szCs w:val="19"/>
-          <w:lang w:val="en-US"/>
-        </w:rPr>
-      </w:pPr>
-    </w:p>
-    <w:p>
-      <w:pPr>
-        <w:pStyle w:val="a3"/>
-        <w:rPr>
-          <w:rFonts w:ascii="Consolas" w:hAnsi="Consolas" w:cs="Consolas"/>
-          <w:sz w:val="19"/>
-          <w:szCs w:val="19"/>
-          <w:lang w:val="en-US"/>
-        </w:rPr>
-      </w:pPr>
-    </w:p>
-    <w:p>
-      <w:pPr>
-        <w:pStyle w:val="a3"/>
-        <w:rPr>
-          <w:rFonts w:ascii="Consolas" w:hAnsi="Consolas" w:cs="Consolas"/>
-          <w:sz w:val="19"/>
-          <w:szCs w:val="19"/>
-          <w:lang w:val="en-US"/>
-        </w:rPr>
-      </w:pPr>
-    </w:p>
-    <w:p>
-      <w:pPr>
-        <w:pStyle w:val="a3"/>
-        <w:rPr>
-          <w:rFonts w:ascii="Consolas" w:hAnsi="Consolas" w:cs="Consolas"/>
-          <w:sz w:val="19"/>
-          <w:szCs w:val="19"/>
-          <w:lang w:val="en-US"/>
-        </w:rPr>
-      </w:pPr>
-    </w:p>
-    <w:p>
-      <w:pPr>
-        <w:pStyle w:val="a3"/>
-        <w:rPr>
-          <w:rFonts w:ascii="Consolas" w:hAnsi="Consolas" w:cs="Consolas"/>
-          <w:sz w:val="19"/>
-          <w:szCs w:val="19"/>
-          <w:lang w:val="en-US"/>
-        </w:rPr>
-      </w:pPr>
-    </w:p>
-    <w:p>
-      <w:pPr>
-        <w:pStyle w:val="a3"/>
-        <w:rPr>
-          <w:rFonts w:ascii="Consolas" w:hAnsi="Consolas" w:cs="Consolas"/>
-          <w:sz w:val="19"/>
-          <w:szCs w:val="19"/>
-          <w:lang w:val="en-US"/>
-        </w:rPr>
-      </w:pPr>
-    </w:p>
-    <w:p>
-      <w:pPr>
-        <w:pStyle w:val="a3"/>
-        <w:rPr>
-          <w:rFonts w:ascii="Consolas" w:hAnsi="Consolas" w:cs="Consolas"/>
-          <w:sz w:val="19"/>
-          <w:szCs w:val="19"/>
-          <w:lang w:val="en-US"/>
-        </w:rPr>
-      </w:pPr>
-    </w:p>
-    <w:p>
-      <w:pPr>
-        <w:pStyle w:val="a3"/>
-        <w:rPr>
-          <w:rFonts w:ascii="Consolas" w:hAnsi="Consolas" w:cs="Consolas"/>
-          <w:sz w:val="19"/>
-          <w:szCs w:val="19"/>
-          <w:lang w:val="en-US"/>
-        </w:rPr>
-      </w:pPr>
-    </w:p>
-    <w:p>
-      <w:pPr>
-        <w:pStyle w:val="a3"/>
-        <w:rPr>
-          <w:lang w:val="en-US"/>
-        </w:rPr>
+        </w:rPr>
+      </w:pPr>
+    </w:p>
+    <w:p>
+      <w:pPr>
+        <w:pStyle w:val="a3"/>
+        <w:rPr>
+          <w:rFonts w:ascii="Consolas" w:hAnsi="Consolas" w:cs="Consolas"/>
+          <w:sz w:val="19"/>
+          <w:szCs w:val="19"/>
+        </w:rPr>
+      </w:pPr>
+    </w:p>
+    <w:p>
+      <w:pPr>
+        <w:pStyle w:val="a3"/>
+        <w:rPr>
+          <w:rFonts w:ascii="Consolas" w:hAnsi="Consolas" w:cs="Consolas"/>
+          <w:sz w:val="19"/>
+          <w:szCs w:val="19"/>
+        </w:rPr>
+      </w:pPr>
+    </w:p>
+    <w:p>
+      <w:pPr>
+        <w:pStyle w:val="a3"/>
+        <w:rPr>
+          <w:rFonts w:ascii="Consolas" w:hAnsi="Consolas" w:cs="Consolas"/>
+          <w:sz w:val="19"/>
+          <w:szCs w:val="19"/>
+        </w:rPr>
+      </w:pPr>
+    </w:p>
+    <w:p>
+      <w:pPr>
+        <w:pStyle w:val="a3"/>
+        <w:rPr>
+          <w:rFonts w:ascii="Consolas" w:hAnsi="Consolas" w:cs="Consolas"/>
+          <w:sz w:val="19"/>
+          <w:szCs w:val="19"/>
+        </w:rPr>
+      </w:pPr>
+    </w:p>
+    <w:p>
+      <w:pPr>
+        <w:pStyle w:val="a3"/>
+        <w:rPr>
+          <w:rFonts w:ascii="Consolas" w:hAnsi="Consolas" w:cs="Consolas"/>
+          <w:sz w:val="19"/>
+          <w:szCs w:val="19"/>
+        </w:rPr>
+      </w:pPr>
+    </w:p>
+    <w:p>
+      <w:pPr>
+        <w:pStyle w:val="a3"/>
+        <w:rPr>
+          <w:rFonts w:ascii="Consolas" w:hAnsi="Consolas" w:cs="Consolas"/>
+          <w:sz w:val="19"/>
+          <w:szCs w:val="19"/>
+        </w:rPr>
+      </w:pPr>
+    </w:p>
+    <w:p>
+      <w:pPr>
+        <w:pStyle w:val="a3"/>
+        <w:rPr>
+          <w:rFonts w:ascii="Consolas" w:hAnsi="Consolas" w:cs="Consolas"/>
+          <w:sz w:val="19"/>
+          <w:szCs w:val="19"/>
+        </w:rPr>
+      </w:pPr>
+    </w:p>
+    <w:p>
+      <w:pPr>
+        <w:pStyle w:val="a3"/>
+        <w:rPr>
+          <w:rFonts w:ascii="Consolas" w:hAnsi="Consolas" w:cs="Consolas"/>
+          <w:sz w:val="19"/>
+          <w:szCs w:val="19"/>
+        </w:rPr>
+      </w:pPr>
+    </w:p>
+    <w:p>
+      <w:pPr>
+        <w:pStyle w:val="a3"/>
+        <w:rPr>
+          <w:rFonts w:ascii="Consolas" w:hAnsi="Consolas" w:cs="Consolas"/>
+          <w:sz w:val="19"/>
+          <w:szCs w:val="19"/>
+        </w:rPr>
+      </w:pPr>
+    </w:p>
+    <w:p>
+      <w:pPr>
+        <w:pStyle w:val="a3"/>
+        <w:rPr>
+          <w:rFonts w:ascii="Consolas" w:hAnsi="Consolas" w:cs="Consolas"/>
+          <w:sz w:val="19"/>
+          <w:szCs w:val="19"/>
+        </w:rPr>
+      </w:pPr>
+    </w:p>
+    <w:p>
+      <w:pPr>
+        <w:pStyle w:val="a3"/>
+        <w:rPr>
+          <w:rFonts w:ascii="Consolas" w:hAnsi="Consolas" w:cs="Consolas"/>
+          <w:sz w:val="19"/>
+          <w:szCs w:val="19"/>
+        </w:rPr>
+      </w:pPr>
+    </w:p>
+    <w:p>
+      <w:pPr>
+        <w:pStyle w:val="a3"/>
+        <w:rPr>
+          <w:rFonts w:ascii="Consolas" w:hAnsi="Consolas" w:cs="Consolas"/>
+          <w:sz w:val="19"/>
+          <w:szCs w:val="19"/>
+        </w:rPr>
+      </w:pPr>
+    </w:p>
+    <w:p>
+      <w:pPr>
+        <w:pStyle w:val="a3"/>
+        <w:rPr>
+          <w:rFonts w:ascii="Consolas" w:hAnsi="Consolas" w:cs="Consolas"/>
+          <w:sz w:val="19"/>
+          <w:szCs w:val="19"/>
+        </w:rPr>
+      </w:pPr>
+    </w:p>
+    <w:p>
+      <w:pPr>
+        <w:pStyle w:val="a3"/>
+        <w:rPr>
+          <w:rFonts w:ascii="Consolas" w:hAnsi="Consolas" w:cs="Consolas"/>
+          <w:sz w:val="19"/>
+          <w:szCs w:val="19"/>
+        </w:rPr>
+      </w:pPr>
+    </w:p>
+    <w:p>
+      <w:pPr>
+        <w:pStyle w:val="a3"/>
+        <w:rPr>
+          <w:rFonts w:ascii="Consolas" w:hAnsi="Consolas" w:cs="Consolas"/>
+          <w:sz w:val="19"/>
+          <w:szCs w:val="19"/>
+        </w:rPr>
+      </w:pPr>
+    </w:p>
+    <w:p>
+      <w:pPr>
+        <w:pStyle w:val="a3"/>
+        <w:rPr>
+          <w:rFonts w:ascii="Consolas" w:hAnsi="Consolas" w:cs="Consolas"/>
+          <w:sz w:val="19"/>
+          <w:szCs w:val="19"/>
+        </w:rPr>
+      </w:pPr>
+    </w:p>
+    <w:p>
+      <w:pPr>
+        <w:pStyle w:val="a3"/>
+        <w:rPr>
+          <w:rFonts w:ascii="Consolas" w:hAnsi="Consolas" w:cs="Consolas"/>
+          <w:sz w:val="19"/>
+          <w:szCs w:val="19"/>
+        </w:rPr>
+      </w:pPr>
+    </w:p>
+    <w:p>
+      <w:pPr>
+        <w:pStyle w:val="a3"/>
+        <w:rPr>
+          <w:rFonts w:ascii="Consolas" w:hAnsi="Consolas" w:cs="Consolas"/>
+          <w:sz w:val="19"/>
+          <w:szCs w:val="19"/>
+        </w:rPr>
+      </w:pPr>
+    </w:p>
+    <w:p>
+      <w:pPr>
+        <w:pStyle w:val="a3"/>
+        <w:rPr>
+          <w:rFonts w:ascii="Consolas" w:hAnsi="Consolas" w:cs="Consolas"/>
+          <w:sz w:val="19"/>
+          <w:szCs w:val="19"/>
+        </w:rPr>
+      </w:pPr>
+    </w:p>
+    <w:p>
+      <w:pPr>
+        <w:pStyle w:val="a3"/>
+        <w:rPr>
+          <w:rFonts w:ascii="Consolas" w:hAnsi="Consolas" w:cs="Consolas"/>
+          <w:sz w:val="19"/>
+          <w:szCs w:val="19"/>
+        </w:rPr>
+      </w:pPr>
+    </w:p>
+    <w:p>
+      <w:pPr>
+        <w:pStyle w:val="a3"/>
+        <w:rPr>
+          <w:rFonts w:ascii="Consolas" w:hAnsi="Consolas" w:cs="Consolas"/>
+          <w:sz w:val="19"/>
+          <w:szCs w:val="19"/>
+        </w:rPr>
+      </w:pPr>
+    </w:p>
+    <w:p>
+      <w:pPr>
+        <w:pStyle w:val="a3"/>
+        <w:rPr>
+          <w:rFonts w:ascii="Consolas" w:hAnsi="Consolas" w:cs="Consolas"/>
+          <w:sz w:val="19"/>
+          <w:szCs w:val="19"/>
+        </w:rPr>
+      </w:pPr>
+    </w:p>
+    <w:p>
+      <w:pPr>
+        <w:pStyle w:val="a3"/>
+        <w:rPr>
+          <w:rFonts w:ascii="Consolas" w:hAnsi="Consolas" w:cs="Consolas"/>
+          <w:sz w:val="19"/>
+          <w:szCs w:val="19"/>
+        </w:rPr>
+      </w:pPr>
+    </w:p>
+    <w:p>
+      <w:pPr>
+        <w:pStyle w:val="a3"/>
+        <w:rPr>
+          <w:rFonts w:ascii="Consolas" w:hAnsi="Consolas" w:cs="Consolas"/>
+          <w:sz w:val="19"/>
+          <w:szCs w:val="19"/>
+        </w:rPr>
+      </w:pPr>
+    </w:p>
+    <w:p>
+      <w:pPr>
+        <w:pStyle w:val="a3"/>
+        <w:rPr>
+          <w:rFonts w:ascii="Consolas" w:hAnsi="Consolas" w:cs="Consolas"/>
+          <w:sz w:val="19"/>
+          <w:szCs w:val="19"/>
+        </w:rPr>
+      </w:pPr>
+    </w:p>
+    <w:p>
+      <w:pPr>
+        <w:pStyle w:val="a3"/>
       </w:pPr>
     </w:p>
     <w:sectPr>

</xml_diff>

<commit_message>
New project ObjectOverrides. Add "Person" class.
</commit_message>
<xml_diff>
--- a/Задание 4 .отчет.docx
+++ b/Задание 4 .отчет.docx
@@ -1389,8 +1389,383 @@
           </wp:inline>
         </w:drawing>
       </w:r>
+    </w:p>
+    <w:p>
+      <w:pPr>
+        <w:pStyle w:val="a3"/>
+        <w:rPr>
+          <w:rFonts w:ascii="Consolas" w:hAnsi="Consolas" w:cs="Consolas"/>
+          <w:sz w:val="19"/>
+          <w:szCs w:val="19"/>
+        </w:rPr>
+      </w:pPr>
+    </w:p>
+    <w:p>
+      <w:pPr>
+        <w:pStyle w:val="a3"/>
+        <w:rPr>
+          <w:rFonts w:ascii="Consolas" w:hAnsi="Consolas" w:cs="Consolas"/>
+          <w:sz w:val="19"/>
+          <w:szCs w:val="19"/>
+        </w:rPr>
+      </w:pPr>
+    </w:p>
+    <w:p>
+      <w:pPr>
+        <w:pStyle w:val="a3"/>
+        <w:rPr>
+          <w:rFonts w:ascii="Consolas" w:hAnsi="Consolas" w:cs="Consolas"/>
+          <w:sz w:val="19"/>
+          <w:szCs w:val="19"/>
+        </w:rPr>
+      </w:pPr>
+    </w:p>
+    <w:p>
+      <w:pPr>
+        <w:pStyle w:val="a3"/>
+        <w:rPr>
+          <w:rFonts w:ascii="Consolas" w:hAnsi="Consolas" w:cs="Consolas"/>
+          <w:sz w:val="19"/>
+          <w:szCs w:val="19"/>
+        </w:rPr>
+      </w:pPr>
+    </w:p>
+    <w:p>
+      <w:pPr>
+        <w:pStyle w:val="a3"/>
+        <w:rPr>
+          <w:rFonts w:ascii="Consolas" w:hAnsi="Consolas" w:cs="Consolas"/>
+          <w:sz w:val="19"/>
+          <w:szCs w:val="19"/>
+        </w:rPr>
+      </w:pPr>
+    </w:p>
+    <w:p>
+      <w:pPr>
+        <w:pStyle w:val="a3"/>
+        <w:rPr>
+          <w:rFonts w:ascii="Consolas" w:hAnsi="Consolas" w:cs="Consolas"/>
+          <w:sz w:val="19"/>
+          <w:szCs w:val="19"/>
+        </w:rPr>
+      </w:pPr>
+    </w:p>
+    <w:p>
+      <w:pPr>
+        <w:pStyle w:val="a3"/>
+        <w:rPr>
+          <w:rFonts w:ascii="Consolas" w:hAnsi="Consolas" w:cs="Consolas"/>
+          <w:sz w:val="19"/>
+          <w:szCs w:val="19"/>
+        </w:rPr>
+      </w:pPr>
+    </w:p>
+    <w:p>
+      <w:pPr>
+        <w:pStyle w:val="a3"/>
+        <w:rPr>
+          <w:rFonts w:ascii="Consolas" w:hAnsi="Consolas" w:cs="Consolas"/>
+          <w:sz w:val="19"/>
+          <w:szCs w:val="19"/>
+        </w:rPr>
+      </w:pPr>
+    </w:p>
+    <w:p>
+      <w:pPr>
+        <w:pStyle w:val="a3"/>
+        <w:rPr>
+          <w:rFonts w:ascii="Consolas" w:hAnsi="Consolas" w:cs="Consolas"/>
+          <w:sz w:val="19"/>
+          <w:szCs w:val="19"/>
+        </w:rPr>
+      </w:pPr>
+    </w:p>
+    <w:p>
+      <w:pPr>
+        <w:pStyle w:val="a3"/>
+        <w:rPr>
+          <w:rFonts w:ascii="Consolas" w:hAnsi="Consolas" w:cs="Consolas"/>
+          <w:sz w:val="19"/>
+          <w:szCs w:val="19"/>
+        </w:rPr>
+      </w:pPr>
+    </w:p>
+    <w:p>
+      <w:pPr>
+        <w:pStyle w:val="a3"/>
+        <w:rPr>
+          <w:rFonts w:ascii="Consolas" w:hAnsi="Consolas" w:cs="Consolas"/>
+          <w:sz w:val="19"/>
+          <w:szCs w:val="19"/>
+        </w:rPr>
+      </w:pPr>
+    </w:p>
+    <w:p>
+      <w:pPr>
+        <w:pStyle w:val="a3"/>
+        <w:rPr>
+          <w:rFonts w:ascii="Consolas" w:hAnsi="Consolas" w:cs="Consolas"/>
+          <w:sz w:val="19"/>
+          <w:szCs w:val="19"/>
+        </w:rPr>
+      </w:pPr>
+    </w:p>
+    <w:p>
+      <w:pPr>
+        <w:pStyle w:val="a3"/>
+        <w:rPr>
+          <w:rFonts w:ascii="Consolas" w:hAnsi="Consolas" w:cs="Consolas"/>
+          <w:sz w:val="19"/>
+          <w:szCs w:val="19"/>
+        </w:rPr>
+      </w:pPr>
+    </w:p>
+    <w:p>
+      <w:pPr>
+        <w:pStyle w:val="a3"/>
+        <w:rPr>
+          <w:rFonts w:ascii="Consolas" w:hAnsi="Consolas" w:cs="Consolas"/>
+          <w:sz w:val="19"/>
+          <w:szCs w:val="19"/>
+        </w:rPr>
+      </w:pPr>
+    </w:p>
+    <w:p>
+      <w:pPr>
+        <w:pStyle w:val="a3"/>
+        <w:rPr>
+          <w:rFonts w:ascii="Consolas" w:hAnsi="Consolas" w:cs="Consolas"/>
+          <w:sz w:val="19"/>
+          <w:szCs w:val="19"/>
+        </w:rPr>
+      </w:pPr>
+    </w:p>
+    <w:p>
+      <w:pPr>
+        <w:pStyle w:val="a3"/>
+        <w:rPr>
+          <w:rFonts w:ascii="Consolas" w:hAnsi="Consolas" w:cs="Consolas"/>
+          <w:sz w:val="19"/>
+          <w:szCs w:val="19"/>
+        </w:rPr>
+      </w:pPr>
+    </w:p>
+    <w:p>
+      <w:pPr>
+        <w:pStyle w:val="a3"/>
+        <w:rPr>
+          <w:rFonts w:ascii="Consolas" w:hAnsi="Consolas" w:cs="Consolas"/>
+          <w:sz w:val="19"/>
+          <w:szCs w:val="19"/>
+        </w:rPr>
+      </w:pPr>
+    </w:p>
+    <w:p>
+      <w:pPr>
+        <w:pStyle w:val="a3"/>
+        <w:rPr>
+          <w:rFonts w:ascii="Consolas" w:hAnsi="Consolas" w:cs="Consolas"/>
+          <w:sz w:val="19"/>
+          <w:szCs w:val="19"/>
+        </w:rPr>
+      </w:pPr>
+    </w:p>
+    <w:p>
+      <w:pPr>
+        <w:pStyle w:val="a3"/>
+        <w:rPr>
+          <w:rFonts w:ascii="Consolas" w:hAnsi="Consolas" w:cs="Consolas"/>
+          <w:sz w:val="19"/>
+          <w:szCs w:val="19"/>
+        </w:rPr>
+      </w:pPr>
+    </w:p>
+    <w:p>
+      <w:pPr>
+        <w:pStyle w:val="a3"/>
+        <w:rPr>
+          <w:rFonts w:ascii="Consolas" w:hAnsi="Consolas" w:cs="Consolas"/>
+          <w:sz w:val="19"/>
+          <w:szCs w:val="19"/>
+        </w:rPr>
+      </w:pPr>
+    </w:p>
+    <w:p>
+      <w:pPr>
+        <w:pStyle w:val="a3"/>
+        <w:rPr>
+          <w:rFonts w:ascii="Consolas" w:hAnsi="Consolas" w:cs="Consolas"/>
+          <w:sz w:val="19"/>
+          <w:szCs w:val="19"/>
+        </w:rPr>
+      </w:pPr>
+    </w:p>
+    <w:p>
+      <w:pPr>
+        <w:pStyle w:val="a3"/>
+        <w:rPr>
+          <w:rFonts w:ascii="Consolas" w:hAnsi="Consolas" w:cs="Consolas"/>
+          <w:sz w:val="19"/>
+          <w:szCs w:val="19"/>
+        </w:rPr>
+      </w:pPr>
+    </w:p>
+    <w:p>
+      <w:pPr>
+        <w:pStyle w:val="a3"/>
+        <w:rPr>
+          <w:rFonts w:ascii="Consolas" w:hAnsi="Consolas" w:cs="Consolas"/>
+          <w:sz w:val="19"/>
+          <w:szCs w:val="19"/>
+        </w:rPr>
+      </w:pPr>
+    </w:p>
+    <w:p>
+      <w:pPr>
+        <w:pStyle w:val="a3"/>
+        <w:rPr>
+          <w:rFonts w:ascii="Consolas" w:hAnsi="Consolas" w:cs="Consolas"/>
+          <w:sz w:val="19"/>
+          <w:szCs w:val="19"/>
+          <w:lang w:val="en-US"/>
+        </w:rPr>
+      </w:pPr>
+      <w:r>
+        <w:rPr>
+          <w:rFonts w:ascii="Consolas" w:hAnsi="Consolas" w:cs="Consolas"/>
+          <w:sz w:val="19"/>
+          <w:szCs w:val="19"/>
+        </w:rPr>
+        <w:lastRenderedPageBreak/>
+        <w:t xml:space="preserve">Класс </w:t>
+      </w:r>
+      <w:r>
+        <w:rPr>
+          <w:rFonts w:ascii="Consolas" w:hAnsi="Consolas" w:cs="Consolas"/>
+          <w:sz w:val="19"/>
+          <w:szCs w:val="19"/>
+          <w:lang w:val="en-US"/>
+        </w:rPr>
+        <w:t>Person.</w:t>
+      </w:r>
+    </w:p>
+    <w:p>
+      <w:pPr>
+        <w:pStyle w:val="a3"/>
+        <w:rPr>
+          <w:rFonts w:ascii="Consolas" w:hAnsi="Consolas" w:cs="Consolas"/>
+          <w:sz w:val="19"/>
+          <w:szCs w:val="19"/>
+          <w:lang w:val="en-US"/>
+        </w:rPr>
+      </w:pPr>
+      <w:r>
+        <w:rPr>
+          <w:noProof/>
+          <w:lang w:eastAsia="ru-RU"/>
+        </w:rPr>
+        <w:drawing>
+          <wp:inline distT="0" distB="0" distL="0" distR="0" wp14:anchorId="6740DB00" wp14:editId="563C2FA7">
+            <wp:extent cx="5940425" cy="5403850"/>
+            <wp:effectExtent l="0" t="0" r="3175" b="6350"/>
+            <wp:docPr id="14" name="Рисунок 14"/>
+            <wp:cNvGraphicFramePr>
+              <a:graphicFrameLocks xmlns:a="http://schemas.openxmlformats.org/drawingml/2006/main" noChangeAspect="1"/>
+            </wp:cNvGraphicFramePr>
+            <a:graphic xmlns:a="http://schemas.openxmlformats.org/drawingml/2006/main">
+              <a:graphicData uri="http://schemas.openxmlformats.org/drawingml/2006/picture">
+                <pic:pic xmlns:pic="http://schemas.openxmlformats.org/drawingml/2006/picture">
+                  <pic:nvPicPr>
+                    <pic:cNvPr id="1" name=""/>
+                    <pic:cNvPicPr/>
+                  </pic:nvPicPr>
+                  <pic:blipFill>
+                    <a:blip r:embed="rId16"/>
+                    <a:stretch>
+                      <a:fillRect/>
+                    </a:stretch>
+                  </pic:blipFill>
+                  <pic:spPr>
+                    <a:xfrm>
+                      <a:off x="0" y="0"/>
+                      <a:ext cx="5940425" cy="5403850"/>
+                    </a:xfrm>
+                    <a:prstGeom prst="rect">
+                      <a:avLst/>
+                    </a:prstGeom>
+                  </pic:spPr>
+                </pic:pic>
+              </a:graphicData>
+            </a:graphic>
+          </wp:inline>
+        </w:drawing>
+      </w:r>
       <w:bookmarkStart w:id="0" w:name="_GoBack"/>
       <w:bookmarkEnd w:id="0"/>
+    </w:p>
+    <w:p>
+      <w:pPr>
+        <w:pStyle w:val="a3"/>
+        <w:rPr>
+          <w:rFonts w:ascii="Consolas" w:hAnsi="Consolas" w:cs="Consolas"/>
+          <w:sz w:val="19"/>
+          <w:szCs w:val="19"/>
+          <w:lang w:val="en-US"/>
+        </w:rPr>
+      </w:pPr>
+      <w:r>
+        <w:rPr>
+          <w:noProof/>
+          <w:lang w:eastAsia="ru-RU"/>
+        </w:rPr>
+        <w:lastRenderedPageBreak/>
+        <w:drawing>
+          <wp:inline distT="0" distB="0" distL="0" distR="0" wp14:anchorId="29AC6B53" wp14:editId="4CE771FF">
+            <wp:extent cx="5940425" cy="5403850"/>
+            <wp:effectExtent l="0" t="0" r="3175" b="6350"/>
+            <wp:docPr id="13" name="Рисунок 13"/>
+            <wp:cNvGraphicFramePr>
+              <a:graphicFrameLocks xmlns:a="http://schemas.openxmlformats.org/drawingml/2006/main" noChangeAspect="1"/>
+            </wp:cNvGraphicFramePr>
+            <a:graphic xmlns:a="http://schemas.openxmlformats.org/drawingml/2006/main">
+              <a:graphicData uri="http://schemas.openxmlformats.org/drawingml/2006/picture">
+                <pic:pic xmlns:pic="http://schemas.openxmlformats.org/drawingml/2006/picture">
+                  <pic:nvPicPr>
+                    <pic:cNvPr id="1" name=""/>
+                    <pic:cNvPicPr/>
+                  </pic:nvPicPr>
+                  <pic:blipFill>
+                    <a:blip r:embed="rId17"/>
+                    <a:stretch>
+                      <a:fillRect/>
+                    </a:stretch>
+                  </pic:blipFill>
+                  <pic:spPr>
+                    <a:xfrm>
+                      <a:off x="0" y="0"/>
+                      <a:ext cx="5940425" cy="5403850"/>
+                    </a:xfrm>
+                    <a:prstGeom prst="rect">
+                      <a:avLst/>
+                    </a:prstGeom>
+                  </pic:spPr>
+                </pic:pic>
+              </a:graphicData>
+            </a:graphic>
+          </wp:inline>
+        </w:drawing>
+      </w:r>
+    </w:p>
+    <w:p>
+      <w:pPr>
+        <w:pStyle w:val="a3"/>
+        <w:rPr>
+          <w:rFonts w:ascii="Consolas" w:hAnsi="Consolas" w:cs="Consolas"/>
+          <w:sz w:val="19"/>
+          <w:szCs w:val="19"/>
+          <w:lang w:val="en-US"/>
+        </w:rPr>
+      </w:pPr>
     </w:p>
     <w:p>
       <w:pPr>

</xml_diff>